<commit_message>
MID-2: Data changes and model changes
</commit_message>
<xml_diff>
--- a/Description/Tables Description.docx
+++ b/Description/Tables Description.docx
@@ -26,10 +26,10 @@
         <w:t xml:space="preserve">Movies-Information-Database is a wide database of information </w:t>
       </w:r>
       <w:r>
-        <w:t>consisting of IMDB movies, their rating, the streaming services those movies are listed in</w:t>
-      </w:r>
-      <w:r>
-        <w:t>, Oscar</w:t>
+        <w:t xml:space="preserve">consisting of IMDB movies, their rating, </w:t>
+      </w:r>
+      <w:r>
+        <w:t>Oscar</w:t>
       </w:r>
       <w:r>
         <w:t xml:space="preserve"> awards of the movies, </w:t>
@@ -41,7 +41,13 @@
         <w:t xml:space="preserve"> | directors | writers of the </w:t>
       </w:r>
       <w:r>
-        <w:t xml:space="preserve">movies, tags given to the movies by users and the genome scores of those tags along with </w:t>
+        <w:t>movies,</w:t>
+      </w:r>
+      <w:r>
+        <w:t xml:space="preserve"> reviews given by the reviewers,</w:t>
+      </w:r>
+      <w:r>
+        <w:t xml:space="preserve"> tags given to the movies by users and the genome scores of those tags along with </w:t>
       </w:r>
       <w:r>
         <w:t xml:space="preserve">a table </w:t>
@@ -64,11 +70,6 @@
       <w:r>
         <w:t>.</w:t>
       </w:r>
-    </w:p>
-    <w:p>
-      <w:pPr>
-        <w:jc w:val="both"/>
-      </w:pPr>
     </w:p>
     <w:p>
       <w:pPr>
@@ -153,26 +154,12 @@
           <w:numId w:val="17"/>
         </w:numPr>
         <w:jc w:val="both"/>
+        <w:rPr>
+          <w:b/>
+          <w:bCs/>
+        </w:rPr>
       </w:pPr>
       <w:hyperlink r:id="rId8" w:history="1">
-        <w:r>
-          <w:rPr>
-            <w:rStyle w:val="Hyperlink"/>
-          </w:rPr>
-          <w:t>https://www.kaggle.com/datasets/grouplens/movielens-20m-dataset?select=genome_scores.csv</w:t>
-        </w:r>
-      </w:hyperlink>
-    </w:p>
-    <w:p>
-      <w:pPr>
-        <w:pStyle w:val="ListParagraph"/>
-        <w:numPr>
-          <w:ilvl w:val="0"/>
-          <w:numId w:val="17"/>
-        </w:numPr>
-        <w:jc w:val="both"/>
-      </w:pPr>
-      <w:hyperlink r:id="rId9" w:history="1">
         <w:r>
           <w:rPr>
             <w:rStyle w:val="Hyperlink"/>
@@ -190,71 +177,19 @@
         </w:numPr>
         <w:jc w:val="both"/>
       </w:pPr>
-      <w:hyperlink r:id="rId10" w:history="1">
+      <w:hyperlink r:id="rId9" w:history="1">
         <w:r>
           <w:rPr>
             <w:rStyle w:val="Hyperlink"/>
           </w:rPr>
-          <w:t>https://www.kaggle.com/datasets/victorsoeiro/hulu-tv-shows-and-movies?select=titles.csv</w:t>
+          <w:t>https://www.kaggle.com/datasets/nikosfragkis/imdb-320000-movie-reviews-sentiment-analysis</w:t>
         </w:r>
       </w:hyperlink>
     </w:p>
     <w:p>
       <w:pPr>
-        <w:pStyle w:val="ListParagraph"/>
-        <w:numPr>
-          <w:ilvl w:val="0"/>
-          <w:numId w:val="17"/>
-        </w:numPr>
+        <w:ind w:left="360"/>
         <w:jc w:val="both"/>
-      </w:pPr>
-      <w:hyperlink r:id="rId11" w:history="1">
-        <w:r>
-          <w:rPr>
-            <w:rStyle w:val="Hyperlink"/>
-          </w:rPr>
-          <w:t>https://www.kaggle.com/datasets/victorsoeiro/amazon-prime-tv-shows-and-movies?select=titles.csv</w:t>
-        </w:r>
-      </w:hyperlink>
-    </w:p>
-    <w:p>
-      <w:pPr>
-        <w:pStyle w:val="ListParagraph"/>
-        <w:numPr>
-          <w:ilvl w:val="0"/>
-          <w:numId w:val="17"/>
-        </w:numPr>
-        <w:jc w:val="both"/>
-      </w:pPr>
-      <w:hyperlink r:id="rId12" w:history="1">
-        <w:r>
-          <w:rPr>
-            <w:rStyle w:val="Hyperlink"/>
-          </w:rPr>
-          <w:t>https://www.kaggle.com/datasets/victorsoeiro/paramount-tv-shows-and-movies</w:t>
-        </w:r>
-      </w:hyperlink>
-    </w:p>
-    <w:p>
-      <w:pPr>
-        <w:pStyle w:val="ListParagraph"/>
-        <w:numPr>
-          <w:ilvl w:val="0"/>
-          <w:numId w:val="17"/>
-        </w:numPr>
-        <w:jc w:val="both"/>
-      </w:pPr>
-      <w:hyperlink r:id="rId13" w:history="1">
-        <w:r>
-          <w:rPr>
-            <w:rStyle w:val="Hyperlink"/>
-          </w:rPr>
-          <w:t>https://www.kaggle.com/datasets/victorsoeiro/disney-tv-shows-and-movies</w:t>
-        </w:r>
-      </w:hyperlink>
-    </w:p>
-    <w:p>
-      <w:pPr>
         <w:rPr>
           <w:b/>
           <w:bCs/>
@@ -277,7 +212,6 @@
       </w:r>
     </w:p>
     <w:p>
-      <w:proofErr w:type="spellStart"/>
       <w:r>
         <w:rPr>
           <w:b/>
@@ -285,7 +219,6 @@
         </w:rPr>
         <w:t>IMDB_Movies</w:t>
       </w:r>
-      <w:proofErr w:type="spellEnd"/>
       <w:r>
         <w:t xml:space="preserve">: This is a table </w:t>
       </w:r>
@@ -308,35 +241,136 @@
         </w:numPr>
       </w:pPr>
       <w:r>
+        <w:t>‘imdb_title_id’</w:t>
+      </w:r>
+      <w:r>
+        <w:t xml:space="preserve"> </w:t>
+      </w:r>
+      <w:r>
+        <w:t>–</w:t>
+      </w:r>
+      <w:r>
+        <w:t xml:space="preserve"> </w:t>
+      </w:r>
+      <w:r>
+        <w:t xml:space="preserve">auto incrementing </w:t>
+      </w:r>
+      <w:r>
+        <w:t>unique identifier used to identify the movies</w:t>
+      </w:r>
+      <w:r>
+        <w:t>.</w:t>
+      </w:r>
+    </w:p>
+    <w:p>
+      <w:pPr>
+        <w:pStyle w:val="ListParagraph"/>
+        <w:numPr>
+          <w:ilvl w:val="0"/>
+          <w:numId w:val="1"/>
+        </w:numPr>
+      </w:pPr>
+      <w:r>
+        <w:t>‘title’ – title of the movie</w:t>
+      </w:r>
+    </w:p>
+    <w:p>
+      <w:pPr>
+        <w:pStyle w:val="ListParagraph"/>
+        <w:numPr>
+          <w:ilvl w:val="0"/>
+          <w:numId w:val="1"/>
+        </w:numPr>
+      </w:pPr>
+      <w:r>
+        <w:t>‘year’ – year of the movie release</w:t>
+      </w:r>
+    </w:p>
+    <w:p>
+      <w:pPr>
+        <w:pStyle w:val="ListParagraph"/>
+        <w:numPr>
+          <w:ilvl w:val="0"/>
+          <w:numId w:val="1"/>
+        </w:numPr>
+      </w:pPr>
+      <w:r>
+        <w:t>‘genre’ – comma separated values of genres of the movie</w:t>
+      </w:r>
+    </w:p>
+    <w:p>
+      <w:pPr>
+        <w:pStyle w:val="ListParagraph"/>
+        <w:numPr>
+          <w:ilvl w:val="0"/>
+          <w:numId w:val="1"/>
+        </w:numPr>
+      </w:pPr>
+      <w:r>
+        <w:t>‘duration’ – duration of the movie</w:t>
+      </w:r>
+    </w:p>
+    <w:p>
+      <w:pPr>
+        <w:pStyle w:val="ListParagraph"/>
+        <w:numPr>
+          <w:ilvl w:val="0"/>
+          <w:numId w:val="1"/>
+        </w:numPr>
+      </w:pPr>
+      <w:r>
+        <w:t>‘country’ – comma separated values of movie origin country</w:t>
+      </w:r>
+    </w:p>
+    <w:p>
+      <w:pPr>
+        <w:pStyle w:val="ListParagraph"/>
+        <w:numPr>
+          <w:ilvl w:val="0"/>
+          <w:numId w:val="1"/>
+        </w:numPr>
+      </w:pPr>
+      <w:r>
+        <w:t xml:space="preserve">‘language’ – comma separated values of languages the movie made in </w:t>
+      </w:r>
+    </w:p>
+    <w:p>
+      <w:pPr>
+        <w:pStyle w:val="ListParagraph"/>
+        <w:numPr>
+          <w:ilvl w:val="0"/>
+          <w:numId w:val="1"/>
+        </w:numPr>
+      </w:pPr>
+      <w:r>
+        <w:t>‘Description’ – description about movie</w:t>
+      </w:r>
+    </w:p>
+    <w:p>
+      <w:pPr>
+        <w:pStyle w:val="ListParagraph"/>
+        <w:numPr>
+          <w:ilvl w:val="0"/>
+          <w:numId w:val="1"/>
+        </w:numPr>
+      </w:pPr>
+      <w:r>
         <w:t>‘</w:t>
       </w:r>
-      <w:proofErr w:type="spellStart"/>
-      <w:proofErr w:type="gramStart"/>
-      <w:r>
-        <w:t>imdb</w:t>
-      </w:r>
-      <w:proofErr w:type="gramEnd"/>
-      <w:r>
-        <w:t>_title_id</w:t>
-      </w:r>
-      <w:proofErr w:type="spellEnd"/>
-      <w:r>
-        <w:t>’</w:t>
+      <w:r>
+        <w:t>production_company</w:t>
+      </w:r>
+      <w:r>
+        <w:t xml:space="preserve">’ – Name of the </w:t>
+      </w:r>
+      <w:r>
+        <w:t>production</w:t>
       </w:r>
       <w:r>
         <w:t xml:space="preserve"> </w:t>
       </w:r>
       <w:r>
-        <w:t>–</w:t>
-      </w:r>
-      <w:r>
-        <w:t xml:space="preserve"> </w:t>
-      </w:r>
-      <w:r>
-        <w:t xml:space="preserve">auto incrementing </w:t>
-      </w:r>
-      <w:r>
-        <w:t>unique identifier used to identify the movies</w:t>
+        <w:t>company</w:t>
       </w:r>
       <w:r>
         <w:t>.</w:t>
@@ -351,36 +385,31 @@
         </w:numPr>
       </w:pPr>
       <w:r>
+        <w:t>‘budget’ – Budget allocated for each movie.</w:t>
+      </w:r>
+    </w:p>
+    <w:p>
+      <w:pPr>
+        <w:pStyle w:val="ListParagraph"/>
+        <w:numPr>
+          <w:ilvl w:val="0"/>
+          <w:numId w:val="1"/>
+        </w:numPr>
+      </w:pPr>
+      <w:r>
         <w:t>‘</w:t>
       </w:r>
-      <w:proofErr w:type="spellStart"/>
-      <w:proofErr w:type="gramStart"/>
-      <w:r>
-        <w:t>movie</w:t>
-      </w:r>
-      <w:proofErr w:type="gramEnd"/>
-      <w:r>
-        <w:t>_team_id</w:t>
-      </w:r>
-      <w:proofErr w:type="spellEnd"/>
-      <w:r>
-        <w:t>’ - column referenced from ‘</w:t>
-      </w:r>
-      <w:proofErr w:type="spellStart"/>
-      <w:r>
-        <w:t>movie_team</w:t>
-      </w:r>
-      <w:proofErr w:type="spellEnd"/>
-      <w:r>
-        <w:t xml:space="preserve">’ table to get the information about </w:t>
-      </w:r>
-      <w:proofErr w:type="spellStart"/>
-      <w:r>
-        <w:t>movie_team</w:t>
-      </w:r>
-      <w:proofErr w:type="spellEnd"/>
-      <w:r>
-        <w:t xml:space="preserve"> of each movie.</w:t>
+      <w:r>
+        <w:t>director</w:t>
+      </w:r>
+      <w:r>
+        <w:t xml:space="preserve">’ – Director name of the movie, can join with ‘person_details’ and get details about </w:t>
+      </w:r>
+      <w:r>
+        <w:t>director</w:t>
+      </w:r>
+      <w:r>
+        <w:t>.</w:t>
       </w:r>
     </w:p>
     <w:p>
@@ -392,7 +421,13 @@
         </w:numPr>
       </w:pPr>
       <w:r>
-        <w:t>‘title’ – title of the movie</w:t>
+        <w:t xml:space="preserve">‘writer’ </w:t>
+      </w:r>
+      <w:r>
+        <w:t>– Writer name of the movie, can join with ‘person_details’ and get details about writer</w:t>
+      </w:r>
+      <w:r>
+        <w:t>.</w:t>
       </w:r>
     </w:p>
     <w:p>
@@ -404,7 +439,13 @@
         </w:numPr>
       </w:pPr>
       <w:r>
-        <w:t>‘year’ – year of the movie release</w:t>
+        <w:t>‘actor’ –</w:t>
+      </w:r>
+      <w:r>
+        <w:t xml:space="preserve"> Main actor name of the movie, can join with ‘person_details’ and get details about actor</w:t>
+      </w:r>
+      <w:r>
+        <w:t>.</w:t>
       </w:r>
     </w:p>
     <w:p>
@@ -416,7 +457,7 @@
         </w:numPr>
       </w:pPr>
       <w:r>
-        <w:t>‘genre’ – comma separated values of genres of the movie</w:t>
+        <w:t>‘rating’ – Average of the totalvotes.</w:t>
       </w:r>
     </w:p>
     <w:p>
@@ -428,252 +469,17 @@
         </w:numPr>
       </w:pPr>
       <w:r>
-        <w:t>‘duration’ – duration of the movie</w:t>
-      </w:r>
-    </w:p>
-    <w:p>
-      <w:pPr>
-        <w:pStyle w:val="ListParagraph"/>
-        <w:numPr>
-          <w:ilvl w:val="0"/>
-          <w:numId w:val="1"/>
-        </w:numPr>
-      </w:pPr>
-      <w:r>
-        <w:t>‘country’ – comma separated values of movie origin country</w:t>
-      </w:r>
-    </w:p>
-    <w:p>
-      <w:pPr>
-        <w:pStyle w:val="ListParagraph"/>
-        <w:numPr>
-          <w:ilvl w:val="0"/>
-          <w:numId w:val="1"/>
-        </w:numPr>
-      </w:pPr>
-      <w:r>
-        <w:t xml:space="preserve">‘language’ – comma separated values of languages the movie made in </w:t>
-      </w:r>
-    </w:p>
-    <w:p>
-      <w:pPr>
-        <w:pStyle w:val="ListParagraph"/>
-        <w:numPr>
-          <w:ilvl w:val="0"/>
-          <w:numId w:val="1"/>
-        </w:numPr>
-      </w:pPr>
-      <w:r>
-        <w:t>‘Description’ – description about movie</w:t>
-      </w:r>
-    </w:p>
-    <w:p>
-      <w:pPr>
-        <w:pStyle w:val="ListParagraph"/>
-        <w:numPr>
-          <w:ilvl w:val="0"/>
-          <w:numId w:val="1"/>
-        </w:numPr>
-      </w:pPr>
-      <w:r>
         <w:t>‘</w:t>
       </w:r>
-      <w:proofErr w:type="spellStart"/>
-      <w:proofErr w:type="gramStart"/>
-      <w:r>
-        <w:t>streaming</w:t>
-      </w:r>
-      <w:proofErr w:type="gramEnd"/>
-      <w:r>
-        <w:t>_id</w:t>
-      </w:r>
-      <w:proofErr w:type="spellEnd"/>
-      <w:r>
-        <w:t xml:space="preserve">’ - </w:t>
-      </w:r>
-      <w:r>
-        <w:t>referenced from ‘Streaming’.</w:t>
-      </w:r>
-    </w:p>
-    <w:p>
-      <w:pPr>
-        <w:pStyle w:val="ListParagraph"/>
-        <w:numPr>
-          <w:ilvl w:val="0"/>
-          <w:numId w:val="1"/>
-        </w:numPr>
-      </w:pPr>
-      <w:r>
-        <w:t>‘</w:t>
-      </w:r>
-      <w:proofErr w:type="spellStart"/>
-      <w:proofErr w:type="gramStart"/>
-      <w:r>
-        <w:t>production</w:t>
-      </w:r>
-      <w:proofErr w:type="gramEnd"/>
-      <w:r>
-        <w:t>_company</w:t>
-      </w:r>
-      <w:proofErr w:type="spellEnd"/>
-      <w:r>
-        <w:t xml:space="preserve">’ – Name of the </w:t>
-      </w:r>
-      <w:r>
-        <w:t>production</w:t>
-      </w:r>
-      <w:r>
-        <w:t xml:space="preserve"> </w:t>
-      </w:r>
-      <w:r>
-        <w:t>company</w:t>
-      </w:r>
-      <w:r>
-        <w:t>.</w:t>
-      </w:r>
-    </w:p>
-    <w:p>
-      <w:pPr>
-        <w:pStyle w:val="ListParagraph"/>
-        <w:numPr>
-          <w:ilvl w:val="0"/>
-          <w:numId w:val="1"/>
-        </w:numPr>
-      </w:pPr>
-      <w:r>
-        <w:t>‘budget’ – Budget allocated for each movie.</w:t>
-      </w:r>
-    </w:p>
-    <w:p>
-      <w:pPr>
-        <w:pStyle w:val="ListParagraph"/>
-        <w:numPr>
-          <w:ilvl w:val="0"/>
-          <w:numId w:val="1"/>
-        </w:numPr>
-      </w:pPr>
-      <w:r>
-        <w:lastRenderedPageBreak/>
-        <w:t>‘</w:t>
-      </w:r>
-      <w:r>
-        <w:t>director</w:t>
-      </w:r>
-      <w:r>
-        <w:t>’ – Director name of the movie, can join with ‘</w:t>
-      </w:r>
-      <w:proofErr w:type="spellStart"/>
-      <w:r>
-        <w:t>person_details</w:t>
-      </w:r>
-      <w:proofErr w:type="spellEnd"/>
-      <w:r>
-        <w:t xml:space="preserve">’ and get details about </w:t>
-      </w:r>
-      <w:r>
-        <w:t>director</w:t>
-      </w:r>
-      <w:r>
-        <w:t>.</w:t>
-      </w:r>
-    </w:p>
-    <w:p>
-      <w:pPr>
-        <w:pStyle w:val="ListParagraph"/>
-        <w:numPr>
-          <w:ilvl w:val="0"/>
-          <w:numId w:val="1"/>
-        </w:numPr>
-      </w:pPr>
-      <w:r>
-        <w:t xml:space="preserve">‘writer’ </w:t>
-      </w:r>
-      <w:r>
-        <w:t>– Writer name of the movie, can join with ‘</w:t>
-      </w:r>
-      <w:proofErr w:type="spellStart"/>
-      <w:r>
-        <w:t>person_details</w:t>
-      </w:r>
-      <w:proofErr w:type="spellEnd"/>
-      <w:r>
-        <w:t>’ and get details about writer</w:t>
-      </w:r>
-      <w:r>
-        <w:t>.</w:t>
-      </w:r>
-    </w:p>
-    <w:p>
-      <w:pPr>
-        <w:pStyle w:val="ListParagraph"/>
-        <w:numPr>
-          <w:ilvl w:val="0"/>
-          <w:numId w:val="1"/>
-        </w:numPr>
-      </w:pPr>
-      <w:r>
-        <w:t>‘actor’ –</w:t>
-      </w:r>
-      <w:r>
-        <w:t xml:space="preserve"> Main actor name of the movie, can join with ‘</w:t>
-      </w:r>
-      <w:proofErr w:type="spellStart"/>
-      <w:r>
-        <w:t>person_details</w:t>
-      </w:r>
-      <w:proofErr w:type="spellEnd"/>
-      <w:r>
-        <w:t>’ and get details about actor</w:t>
-      </w:r>
-      <w:r>
-        <w:t>.</w:t>
-      </w:r>
-    </w:p>
-    <w:p>
-      <w:pPr>
-        <w:pStyle w:val="ListParagraph"/>
-        <w:numPr>
-          <w:ilvl w:val="0"/>
-          <w:numId w:val="1"/>
-        </w:numPr>
-      </w:pPr>
-      <w:r>
-        <w:t xml:space="preserve">‘rating’ – Average of the </w:t>
-      </w:r>
-      <w:proofErr w:type="spellStart"/>
-      <w:r>
-        <w:t>totalvotes</w:t>
-      </w:r>
-      <w:proofErr w:type="spellEnd"/>
-      <w:r>
-        <w:t>.</w:t>
-      </w:r>
-    </w:p>
-    <w:p>
-      <w:pPr>
-        <w:pStyle w:val="ListParagraph"/>
-        <w:numPr>
-          <w:ilvl w:val="0"/>
-          <w:numId w:val="1"/>
-        </w:numPr>
-      </w:pPr>
-      <w:r>
-        <w:t>‘</w:t>
-      </w:r>
-      <w:proofErr w:type="spellStart"/>
-      <w:proofErr w:type="gramStart"/>
-      <w:r>
-        <w:t>total</w:t>
-      </w:r>
-      <w:proofErr w:type="gramEnd"/>
-      <w:r>
-        <w:t>_votes</w:t>
-      </w:r>
-      <w:proofErr w:type="spellEnd"/>
+      <w:r>
+        <w:t>total_votes</w:t>
+      </w:r>
       <w:r>
         <w:t>’ – total count of votes.</w:t>
       </w:r>
     </w:p>
+    <w:p/>
+    <w:p/>
     <w:p/>
     <w:p>
       <w:r>
@@ -681,98 +487,104 @@
           <w:b/>
           <w:bCs/>
         </w:rPr>
-        <w:t>Streaming</w:t>
-      </w:r>
-      <w:r>
-        <w:t>: This table consists of IMDB_MOVIES which are available in streaming services if any.</w:t>
-      </w:r>
-    </w:p>
-    <w:p>
-      <w:r>
-        <w:t>Columns:</w:t>
-      </w:r>
-    </w:p>
-    <w:p>
-      <w:pPr>
-        <w:pStyle w:val="ListParagraph"/>
-        <w:numPr>
-          <w:ilvl w:val="0"/>
-          <w:numId w:val="1"/>
-        </w:numPr>
-      </w:pPr>
-      <w:r>
-        <w:t>‘title’ – title of the movie</w:t>
-      </w:r>
-    </w:p>
-    <w:p>
-      <w:pPr>
-        <w:pStyle w:val="ListParagraph"/>
-        <w:numPr>
-          <w:ilvl w:val="0"/>
-          <w:numId w:val="1"/>
-        </w:numPr>
-      </w:pPr>
-      <w:r>
-        <w:t>‘type’ – Type of content (movie/TV show)</w:t>
-      </w:r>
-    </w:p>
-    <w:p>
-      <w:pPr>
-        <w:pStyle w:val="ListParagraph"/>
-        <w:numPr>
-          <w:ilvl w:val="0"/>
-          <w:numId w:val="1"/>
+        <w:lastRenderedPageBreak/>
+        <w:t>Netflix</w:t>
+      </w:r>
+      <w:r>
+        <w:t xml:space="preserve">: </w:t>
+      </w:r>
+      <w:r>
+        <w:t>This table consists of all the movies and TV Shows listed in Netflix</w:t>
+      </w:r>
+    </w:p>
+    <w:p>
+      <w:pPr>
+        <w:pStyle w:val="ListParagraph"/>
+        <w:numPr>
+          <w:ilvl w:val="0"/>
+          <w:numId w:val="7"/>
         </w:numPr>
       </w:pPr>
       <w:r>
         <w:t>‘</w:t>
       </w:r>
-      <w:proofErr w:type="spellStart"/>
-      <w:proofErr w:type="gramStart"/>
-      <w:r>
-        <w:t>streaming</w:t>
-      </w:r>
-      <w:proofErr w:type="gramEnd"/>
-      <w:r>
-        <w:t>_in</w:t>
-      </w:r>
-      <w:proofErr w:type="spellEnd"/>
-      <w:r>
-        <w:t>’ – Services the movie is streaming in</w:t>
-      </w:r>
-      <w:r>
-        <w:t>.</w:t>
-      </w:r>
-    </w:p>
-    <w:p>
-      <w:pPr>
-        <w:pStyle w:val="ListParagraph"/>
-        <w:numPr>
-          <w:ilvl w:val="0"/>
-          <w:numId w:val="1"/>
+      <w:r>
+        <w:t>show_id</w:t>
+      </w:r>
+      <w:r>
+        <w:t xml:space="preserve">’ – Auto incrementing unique identifier used to identify </w:t>
+      </w:r>
+      <w:r>
+        <w:t>each movie/Tv show listed in Netflix.</w:t>
+      </w:r>
+    </w:p>
+    <w:p>
+      <w:pPr>
+        <w:pStyle w:val="ListParagraph"/>
+        <w:numPr>
+          <w:ilvl w:val="0"/>
+          <w:numId w:val="7"/>
         </w:numPr>
       </w:pPr>
       <w:r>
         <w:t>‘</w:t>
       </w:r>
-      <w:proofErr w:type="spellStart"/>
-      <w:proofErr w:type="gramStart"/>
-      <w:r>
-        <w:t>streaming</w:t>
-      </w:r>
-      <w:proofErr w:type="gramEnd"/>
-      <w:r>
-        <w:t>_id</w:t>
-      </w:r>
-      <w:proofErr w:type="spellEnd"/>
-      <w:r>
-        <w:t>’ - unique identifier used to identify the movies</w:t>
-      </w:r>
-      <w:r>
-        <w:t xml:space="preserve"> streaming in services</w:t>
-      </w:r>
-      <w:r>
-        <w:t>.</w:t>
+      <w:r>
+        <w:t>type</w:t>
+      </w:r>
+      <w:r>
+        <w:t>’ – Type of the content (Movie/TV Show).</w:t>
+      </w:r>
+    </w:p>
+    <w:p>
+      <w:pPr>
+        <w:pStyle w:val="ListParagraph"/>
+        <w:numPr>
+          <w:ilvl w:val="0"/>
+          <w:numId w:val="7"/>
+        </w:numPr>
+      </w:pPr>
+      <w:r>
+        <w:t>‘</w:t>
+      </w:r>
+      <w:r>
+        <w:t>date_added</w:t>
+      </w:r>
+      <w:r>
+        <w:t xml:space="preserve">’ – Date </w:t>
+      </w:r>
+      <w:r>
+        <w:t>the movie/tv show added to Netflix.</w:t>
+      </w:r>
+    </w:p>
+    <w:p>
+      <w:pPr>
+        <w:pStyle w:val="ListParagraph"/>
+        <w:numPr>
+          <w:ilvl w:val="0"/>
+          <w:numId w:val="7"/>
+        </w:numPr>
+      </w:pPr>
+      <w:r>
+        <w:t>‘</w:t>
+      </w:r>
+      <w:r>
+        <w:t>sensor_rating</w:t>
+      </w:r>
+      <w:r>
+        <w:t xml:space="preserve">’ – </w:t>
+      </w:r>
+      <w:r>
+        <w:t>sensor</w:t>
+      </w:r>
+      <w:r>
+        <w:t xml:space="preserve"> </w:t>
+      </w:r>
+      <w:r>
+        <w:t>rating</w:t>
+      </w:r>
+      <w:r>
+        <w:t xml:space="preserve"> of the movie/Tv show.</w:t>
       </w:r>
     </w:p>
     <w:p/>
@@ -782,302 +594,430 @@
           <w:b/>
           <w:bCs/>
         </w:rPr>
-        <w:t>Netflix</w:t>
-      </w:r>
-      <w:r>
-        <w:t xml:space="preserve">: </w:t>
-      </w:r>
-      <w:r>
-        <w:t>This table consists of all the movies and TV Shows listed in Netflix</w:t>
-      </w:r>
-    </w:p>
-    <w:p>
-      <w:pPr>
-        <w:pStyle w:val="ListParagraph"/>
-        <w:numPr>
-          <w:ilvl w:val="0"/>
-          <w:numId w:val="7"/>
-        </w:numPr>
-      </w:pPr>
-      <w:r>
-        <w:t>‘</w:t>
-      </w:r>
-      <w:proofErr w:type="spellStart"/>
-      <w:proofErr w:type="gramStart"/>
-      <w:r>
-        <w:t>show</w:t>
-      </w:r>
-      <w:proofErr w:type="gramEnd"/>
-      <w:r>
-        <w:t>_id</w:t>
-      </w:r>
-      <w:proofErr w:type="spellEnd"/>
-      <w:r>
-        <w:t xml:space="preserve">’ – Auto incrementing unique identifier used to identify </w:t>
-      </w:r>
-      <w:r>
-        <w:t>each movie/Tv show listed in Netflix.</w:t>
-      </w:r>
-    </w:p>
-    <w:p>
-      <w:pPr>
-        <w:pStyle w:val="ListParagraph"/>
-        <w:numPr>
-          <w:ilvl w:val="0"/>
-          <w:numId w:val="7"/>
-        </w:numPr>
-      </w:pPr>
-      <w:r>
-        <w:t>‘</w:t>
-      </w:r>
-      <w:r>
-        <w:t>type</w:t>
-      </w:r>
-      <w:r>
-        <w:t>’ – Type of the content (Movie/TV Show).</w:t>
-      </w:r>
-    </w:p>
-    <w:p>
-      <w:pPr>
-        <w:pStyle w:val="ListParagraph"/>
-        <w:numPr>
-          <w:ilvl w:val="0"/>
-          <w:numId w:val="7"/>
-        </w:numPr>
-      </w:pPr>
-      <w:r>
-        <w:t>‘</w:t>
-      </w:r>
-      <w:r>
-        <w:t>title</w:t>
-      </w:r>
-      <w:r>
-        <w:t>’ – Title of the Movie/TV Show.</w:t>
-      </w:r>
-    </w:p>
-    <w:p>
-      <w:pPr>
-        <w:pStyle w:val="ListParagraph"/>
-        <w:numPr>
-          <w:ilvl w:val="0"/>
-          <w:numId w:val="7"/>
-        </w:numPr>
-      </w:pPr>
-      <w:r>
-        <w:t>‘</w:t>
-      </w:r>
-      <w:r>
-        <w:t>director</w:t>
-      </w:r>
-      <w:r>
-        <w:t>’ – Director name of the Movie/TV Show.</w:t>
-      </w:r>
-    </w:p>
-    <w:p>
-      <w:pPr>
-        <w:pStyle w:val="ListParagraph"/>
-        <w:numPr>
-          <w:ilvl w:val="0"/>
-          <w:numId w:val="7"/>
-        </w:numPr>
-      </w:pPr>
-      <w:r>
-        <w:t xml:space="preserve">‘Cast’ – Cast of </w:t>
-      </w:r>
-      <w:r>
-        <w:t>the Movie/TV Show.</w:t>
-      </w:r>
-    </w:p>
-    <w:p>
-      <w:pPr>
-        <w:pStyle w:val="ListParagraph"/>
-        <w:numPr>
-          <w:ilvl w:val="0"/>
-          <w:numId w:val="7"/>
-        </w:numPr>
-      </w:pPr>
-      <w:r>
-        <w:t>‘country’ – comma separated values of movie origin country</w:t>
-      </w:r>
-    </w:p>
-    <w:p>
-      <w:pPr>
-        <w:pStyle w:val="ListParagraph"/>
-        <w:numPr>
-          <w:ilvl w:val="0"/>
-          <w:numId w:val="7"/>
-        </w:numPr>
-      </w:pPr>
-      <w:r>
-        <w:t>‘</w:t>
-      </w:r>
-      <w:proofErr w:type="spellStart"/>
-      <w:proofErr w:type="gramStart"/>
-      <w:r>
-        <w:t>date</w:t>
-      </w:r>
-      <w:proofErr w:type="gramEnd"/>
-      <w:r>
-        <w:t>_added</w:t>
-      </w:r>
-      <w:proofErr w:type="spellEnd"/>
-      <w:r>
-        <w:t xml:space="preserve">’ – Date </w:t>
-      </w:r>
-      <w:r>
-        <w:t>the movie/tv show added to Netflix.</w:t>
-      </w:r>
-    </w:p>
-    <w:p>
-      <w:pPr>
-        <w:pStyle w:val="ListParagraph"/>
-        <w:numPr>
-          <w:ilvl w:val="0"/>
-          <w:numId w:val="7"/>
-        </w:numPr>
-      </w:pPr>
-      <w:r>
-        <w:t>‘</w:t>
-      </w:r>
-      <w:proofErr w:type="spellStart"/>
-      <w:proofErr w:type="gramStart"/>
-      <w:r>
-        <w:t>release</w:t>
-      </w:r>
-      <w:proofErr w:type="gramEnd"/>
-      <w:r>
-        <w:t>_year</w:t>
-      </w:r>
-      <w:proofErr w:type="spellEnd"/>
-      <w:r>
-        <w:t>’ – Movie/Tv show release year.</w:t>
-      </w:r>
-    </w:p>
-    <w:p>
-      <w:pPr>
-        <w:pStyle w:val="ListParagraph"/>
-        <w:numPr>
-          <w:ilvl w:val="0"/>
-          <w:numId w:val="7"/>
-        </w:numPr>
-      </w:pPr>
-      <w:r>
-        <w:t>‘</w:t>
-      </w:r>
-      <w:proofErr w:type="spellStart"/>
-      <w:proofErr w:type="gramStart"/>
-      <w:r>
-        <w:t>sensor</w:t>
-      </w:r>
-      <w:proofErr w:type="gramEnd"/>
-      <w:r>
-        <w:t>_rating</w:t>
-      </w:r>
-      <w:proofErr w:type="spellEnd"/>
-      <w:r>
-        <w:t xml:space="preserve">’ – </w:t>
-      </w:r>
-      <w:r>
-        <w:t>sensor</w:t>
-      </w:r>
-      <w:r>
-        <w:t xml:space="preserve"> </w:t>
-      </w:r>
-      <w:r>
-        <w:t>rating</w:t>
-      </w:r>
-      <w:r>
-        <w:t xml:space="preserve"> of the movie/Tv show.</w:t>
-      </w:r>
-    </w:p>
-    <w:p>
-      <w:pPr>
-        <w:pStyle w:val="ListParagraph"/>
-        <w:numPr>
-          <w:ilvl w:val="0"/>
-          <w:numId w:val="7"/>
-        </w:numPr>
-      </w:pPr>
-      <w:r>
-        <w:t>‘</w:t>
-      </w:r>
-      <w:r>
-        <w:t>duration</w:t>
-      </w:r>
-      <w:r>
-        <w:t>’ – Duration of movie/TV show.</w:t>
-      </w:r>
-    </w:p>
-    <w:p>
-      <w:pPr>
-        <w:pStyle w:val="ListParagraph"/>
-        <w:numPr>
-          <w:ilvl w:val="0"/>
-          <w:numId w:val="7"/>
-        </w:numPr>
-      </w:pPr>
-      <w:r>
-        <w:t>‘</w:t>
-      </w:r>
-      <w:r>
-        <w:t>genres</w:t>
-      </w:r>
-      <w:r>
-        <w:t>’ – The movie</w:t>
-      </w:r>
-      <w:r>
-        <w:t>/</w:t>
-      </w:r>
-      <w:r>
-        <w:t xml:space="preserve">TV show listed </w:t>
-      </w:r>
-      <w:r>
-        <w:t>category.</w:t>
-      </w:r>
-    </w:p>
-    <w:p>
-      <w:pPr>
-        <w:pStyle w:val="ListParagraph"/>
-        <w:numPr>
-          <w:ilvl w:val="0"/>
-          <w:numId w:val="7"/>
-        </w:numPr>
-      </w:pPr>
-      <w:r>
-        <w:t>‘</w:t>
-      </w:r>
-      <w:r>
-        <w:t>description</w:t>
-      </w:r>
-      <w:r>
-        <w:t xml:space="preserve">’ </w:t>
-      </w:r>
-      <w:r>
-        <w:t>–</w:t>
-      </w:r>
-      <w:r>
-        <w:t xml:space="preserve"> </w:t>
-      </w:r>
-      <w:proofErr w:type="spellStart"/>
-      <w:r>
-        <w:t>Desription</w:t>
-      </w:r>
-      <w:proofErr w:type="spellEnd"/>
-      <w:r>
-        <w:t xml:space="preserve"> about movie/TV show.</w:t>
-      </w:r>
-    </w:p>
-    <w:p/>
-    <w:p>
-      <w:proofErr w:type="spellStart"/>
+        <w:t>Listed_in:</w:t>
+      </w:r>
       <w:r>
         <w:rPr>
           <w:b/>
           <w:bCs/>
         </w:rPr>
-        <w:t>Listed_in</w:t>
-      </w:r>
-      <w:proofErr w:type="spellEnd"/>
+        <w:t xml:space="preserve"> </w:t>
+      </w:r>
+      <w:r>
+        <w:t xml:space="preserve">Lists the movies of </w:t>
+      </w:r>
+      <w:r>
+        <w:t>‘</w:t>
+      </w:r>
+      <w:r>
+        <w:t>Netflix</w:t>
+      </w:r>
+      <w:r>
+        <w:t>’</w:t>
+      </w:r>
+      <w:r>
+        <w:t xml:space="preserve"> which are listed in </w:t>
+      </w:r>
+      <w:r>
+        <w:t>‘imdb_movies’ table.</w:t>
+      </w:r>
+      <w:r>
+        <w:t xml:space="preserve"> As there is no link be</w:t>
+      </w:r>
+      <w:r>
+        <w:t xml:space="preserve">tween imdb_movies and Netflix, we can only link them </w:t>
+      </w:r>
+      <w:r>
+        <w:t xml:space="preserve">using this table which maps each ‘show_id’ to its respective </w:t>
+      </w:r>
+      <w:r>
+        <w:t>‘imdb_title_id’</w:t>
+      </w:r>
+      <w:r>
+        <w:t xml:space="preserve"> if there exists a </w:t>
+      </w:r>
+      <w:r>
+        <w:t>corresponding movie of Netflix in Imdb_movies data.</w:t>
+      </w:r>
+    </w:p>
+    <w:p>
+      <w:pPr>
+        <w:pStyle w:val="ListParagraph"/>
+        <w:numPr>
+          <w:ilvl w:val="0"/>
+          <w:numId w:val="8"/>
+        </w:numPr>
+      </w:pPr>
+      <w:r>
+        <w:t>‘listed_in_id’ – unique identifier to identify each listing.</w:t>
+      </w:r>
+    </w:p>
+    <w:p>
+      <w:pPr>
+        <w:pStyle w:val="ListParagraph"/>
+        <w:numPr>
+          <w:ilvl w:val="0"/>
+          <w:numId w:val="8"/>
+        </w:numPr>
+      </w:pPr>
+      <w:r>
+        <w:t>‘imdb_title_id’ – referenced from ‘imdb_movies’ table.</w:t>
+      </w:r>
+    </w:p>
+    <w:p>
+      <w:pPr>
+        <w:pStyle w:val="ListParagraph"/>
+        <w:numPr>
+          <w:ilvl w:val="0"/>
+          <w:numId w:val="8"/>
+        </w:numPr>
+      </w:pPr>
+      <w:r>
+        <w:t xml:space="preserve">‘show_id’ – referenced from </w:t>
+      </w:r>
+      <w:r>
+        <w:t>‘Netflix’ table</w:t>
+      </w:r>
+    </w:p>
+    <w:p/>
+    <w:p>
+      <w:r>
+        <w:rPr>
+          <w:b/>
+          <w:bCs/>
+        </w:rPr>
+        <w:t>Person_details:</w:t>
+      </w:r>
+      <w:r>
+        <w:rPr>
+          <w:b/>
+          <w:bCs/>
+        </w:rPr>
+        <w:t xml:space="preserve"> </w:t>
+      </w:r>
+      <w:r>
+        <w:t>Some information about</w:t>
+      </w:r>
+      <w:r>
+        <w:t xml:space="preserve"> few</w:t>
+      </w:r>
+      <w:r>
+        <w:t xml:space="preserve"> individuals working in film field</w:t>
+      </w:r>
+      <w:r>
+        <w:t>. Includes their ID which is unique ‘Imdb’ person identifier which can be further used to link this dataset possibly with other datasets.</w:t>
+      </w:r>
+    </w:p>
+    <w:p>
+      <w:pPr>
+        <w:pStyle w:val="ListParagraph"/>
+        <w:numPr>
+          <w:ilvl w:val="0"/>
+          <w:numId w:val="9"/>
+        </w:numPr>
+      </w:pPr>
+      <w:r>
+        <w:t xml:space="preserve">‘person_id’ – Unique person identifier </w:t>
+      </w:r>
+      <w:r>
+        <w:t>given by IMDB.</w:t>
+      </w:r>
+    </w:p>
+    <w:p>
+      <w:pPr>
+        <w:pStyle w:val="ListParagraph"/>
+        <w:numPr>
+          <w:ilvl w:val="0"/>
+          <w:numId w:val="9"/>
+        </w:numPr>
+      </w:pPr>
+      <w:r>
+        <w:t>‘primary_name' – name of the individual.</w:t>
+      </w:r>
+    </w:p>
+    <w:p>
+      <w:pPr>
+        <w:pStyle w:val="ListParagraph"/>
+        <w:numPr>
+          <w:ilvl w:val="0"/>
+          <w:numId w:val="9"/>
+        </w:numPr>
+      </w:pPr>
+      <w:r>
+        <w:t>‘birth_year’ – birth year of the individual.</w:t>
+      </w:r>
+    </w:p>
+    <w:p>
+      <w:pPr>
+        <w:pStyle w:val="ListParagraph"/>
+        <w:numPr>
+          <w:ilvl w:val="0"/>
+          <w:numId w:val="9"/>
+        </w:numPr>
+      </w:pPr>
+      <w:r>
+        <w:t>‘death_year’ – death year of the individual.</w:t>
+      </w:r>
+    </w:p>
+    <w:p>
+      <w:pPr>
+        <w:pStyle w:val="ListParagraph"/>
+        <w:numPr>
+          <w:ilvl w:val="0"/>
+          <w:numId w:val="9"/>
+        </w:numPr>
+      </w:pPr>
+      <w:r>
+        <w:t>‘</w:t>
+      </w:r>
+      <w:r>
+        <w:t>primary_profession’ – comma separated values of the profession of the individual.</w:t>
+      </w:r>
+    </w:p>
+    <w:p/>
+    <w:p>
+      <w:r>
+        <w:rPr>
+          <w:b/>
+          <w:bCs/>
+        </w:rPr>
+        <w:t xml:space="preserve">Oscar_awards: </w:t>
+      </w:r>
+      <w:r>
+        <w:rPr>
+          <w:b/>
+          <w:bCs/>
+        </w:rPr>
+        <w:t xml:space="preserve"> </w:t>
+      </w:r>
+      <w:r>
+        <w:t>This table contains information about Oscar awards given to the films for different categories</w:t>
+      </w:r>
+      <w:r>
+        <w:t xml:space="preserve">. We can link title and year from ‘imdb_movies’ table with this table to get information of the awards of the film </w:t>
+      </w:r>
+      <w:r>
+        <w:t xml:space="preserve">individually and we can also join them using the names of ‘director or writer or actor’ to see if they got any award from Oscars. </w:t>
+      </w:r>
+    </w:p>
+    <w:p>
+      <w:pPr>
+        <w:pStyle w:val="ListParagraph"/>
+        <w:numPr>
+          <w:ilvl w:val="0"/>
+          <w:numId w:val="10"/>
+        </w:numPr>
+      </w:pPr>
+      <w:r>
+        <w:t>‘oscar_id’ – unique identifier used to identify each entry of the table.</w:t>
+      </w:r>
+    </w:p>
+    <w:p>
+      <w:pPr>
+        <w:pStyle w:val="ListParagraph"/>
+        <w:numPr>
+          <w:ilvl w:val="0"/>
+          <w:numId w:val="10"/>
+        </w:numPr>
+      </w:pPr>
+      <w:r>
+        <w:t>‘cer</w:t>
+      </w:r>
+      <w:r>
+        <w:t>e</w:t>
+      </w:r>
+      <w:r>
+        <w:t xml:space="preserve">mony_number’ – the </w:t>
+      </w:r>
+      <w:r>
+        <w:t>Oscar ceremony number</w:t>
+      </w:r>
+    </w:p>
+    <w:p>
+      <w:pPr>
+        <w:pStyle w:val="ListParagraph"/>
+        <w:numPr>
+          <w:ilvl w:val="0"/>
+          <w:numId w:val="10"/>
+        </w:numPr>
+      </w:pPr>
+      <w:r>
+        <w:t>‘category’ – the</w:t>
+      </w:r>
+      <w:r>
+        <w:t xml:space="preserve"> nomination </w:t>
+      </w:r>
+      <w:r>
+        <w:t xml:space="preserve">category </w:t>
+      </w:r>
+      <w:r>
+        <w:t>of the movie.</w:t>
+      </w:r>
+    </w:p>
+    <w:p>
+      <w:pPr>
+        <w:pStyle w:val="ListParagraph"/>
+        <w:numPr>
+          <w:ilvl w:val="0"/>
+          <w:numId w:val="10"/>
+        </w:numPr>
+      </w:pPr>
+      <w:r>
+        <w:t xml:space="preserve">‘gender’ </w:t>
+      </w:r>
+      <w:r>
+        <w:t>– gender of the individual nominated.</w:t>
+      </w:r>
+    </w:p>
+    <w:p>
+      <w:pPr>
+        <w:pStyle w:val="ListParagraph"/>
+        <w:numPr>
+          <w:ilvl w:val="0"/>
+          <w:numId w:val="10"/>
+        </w:numPr>
+      </w:pPr>
+      <w:r>
+        <w:t>‘name’ – name of the individual nominated</w:t>
+      </w:r>
+    </w:p>
+    <w:p>
+      <w:pPr>
+        <w:pStyle w:val="ListParagraph"/>
+        <w:numPr>
+          <w:ilvl w:val="0"/>
+          <w:numId w:val="10"/>
+        </w:numPr>
+      </w:pPr>
+      <w:r>
+        <w:t xml:space="preserve">‘winner’ – T (if </w:t>
+      </w:r>
+      <w:r>
+        <w:t xml:space="preserve">nomination </w:t>
+      </w:r>
+      <w:r>
+        <w:t>won) or</w:t>
+      </w:r>
+      <w:r>
+        <w:t xml:space="preserve"> F </w:t>
+      </w:r>
+      <w:r>
+        <w:t>(if nomination lost)</w:t>
+      </w:r>
+    </w:p>
+    <w:p>
+      <w:pPr>
+        <w:pStyle w:val="ListParagraph"/>
+        <w:numPr>
+          <w:ilvl w:val="0"/>
+          <w:numId w:val="10"/>
+        </w:numPr>
+      </w:pPr>
+      <w:r>
+        <w:t>‘imdb_title_id’ – referenced from ‘imdb_movies’ table.</w:t>
+      </w:r>
+    </w:p>
+    <w:p/>
+    <w:p>
+      <w:pPr>
+        <w:rPr>
+          <w:b/>
+          <w:bCs/>
+        </w:rPr>
+      </w:pPr>
+    </w:p>
+    <w:p>
+      <w:r>
+        <w:rPr>
+          <w:b/>
+          <w:bCs/>
+        </w:rPr>
+        <w:lastRenderedPageBreak/>
+        <w:t xml:space="preserve">Reviews: </w:t>
+      </w:r>
+      <w:r>
+        <w:rPr>
+          <w:b/>
+          <w:bCs/>
+        </w:rPr>
+        <w:t xml:space="preserve"> </w:t>
+      </w:r>
+      <w:r>
+        <w:t>This table consists of the information about reviews given to the movie by the revie</w:t>
+      </w:r>
+      <w:r>
+        <w:t>wers.</w:t>
+      </w:r>
+    </w:p>
+    <w:p>
+      <w:pPr>
+        <w:pStyle w:val="ListParagraph"/>
+        <w:numPr>
+          <w:ilvl w:val="0"/>
+          <w:numId w:val="18"/>
+        </w:numPr>
+      </w:pPr>
+      <w:r>
+        <w:t>‘imdb_title_id’ – referenced from ‘imdb_movies’ table.</w:t>
+      </w:r>
+    </w:p>
+    <w:p>
+      <w:pPr>
+        <w:pStyle w:val="ListParagraph"/>
+        <w:numPr>
+          <w:ilvl w:val="0"/>
+          <w:numId w:val="18"/>
+        </w:numPr>
+      </w:pPr>
+      <w:r>
+        <w:t>‘review_id’ – unique identifier to identify each review given by the reviewr.</w:t>
+      </w:r>
+    </w:p>
+    <w:p>
+      <w:pPr>
+        <w:pStyle w:val="ListParagraph"/>
+        <w:numPr>
+          <w:ilvl w:val="0"/>
+          <w:numId w:val="18"/>
+        </w:numPr>
+      </w:pPr>
+      <w:r>
+        <w:t>‘reviewer_name' – name of the reviewer.</w:t>
+      </w:r>
+    </w:p>
+    <w:p>
+      <w:pPr>
+        <w:pStyle w:val="ListParagraph"/>
+        <w:numPr>
+          <w:ilvl w:val="0"/>
+          <w:numId w:val="18"/>
+        </w:numPr>
+      </w:pPr>
+      <w:r>
+        <w:t>‘review_date’ – date of the review.</w:t>
+      </w:r>
+    </w:p>
+    <w:p>
+      <w:pPr>
+        <w:pStyle w:val="ListParagraph"/>
+        <w:numPr>
+          <w:ilvl w:val="0"/>
+          <w:numId w:val="18"/>
+        </w:numPr>
+      </w:pPr>
+      <w:r>
+        <w:t>‘review’ – review content.</w:t>
+      </w:r>
+    </w:p>
+    <w:p/>
+    <w:p>
+      <w:r>
+        <w:rPr>
+          <w:b/>
+          <w:bCs/>
+        </w:rPr>
+        <w:t>Imdb_tmdb_connector</w:t>
+      </w:r>
       <w:r>
         <w:rPr>
           <w:b/>
@@ -1093,130 +1033,178 @@
         <w:t xml:space="preserve"> </w:t>
       </w:r>
       <w:r>
-        <w:t xml:space="preserve">Lists the movies of </w:t>
-      </w:r>
-      <w:r>
-        <w:t>‘</w:t>
-      </w:r>
-      <w:r>
-        <w:t>Netflix</w:t>
-      </w:r>
-      <w:r>
-        <w:t>’</w:t>
-      </w:r>
-      <w:r>
-        <w:t xml:space="preserve"> which are listed in </w:t>
-      </w:r>
-      <w:r>
-        <w:t>‘</w:t>
-      </w:r>
-      <w:proofErr w:type="spellStart"/>
-      <w:r>
-        <w:t>imdb_movies</w:t>
-      </w:r>
-      <w:proofErr w:type="spellEnd"/>
-      <w:r>
-        <w:t>’ table.</w:t>
-      </w:r>
-    </w:p>
-    <w:p>
-      <w:pPr>
-        <w:pStyle w:val="ListParagraph"/>
-        <w:numPr>
-          <w:ilvl w:val="0"/>
-          <w:numId w:val="8"/>
-        </w:numPr>
-      </w:pPr>
-      <w:r>
-        <w:t>‘</w:t>
-      </w:r>
-      <w:proofErr w:type="spellStart"/>
-      <w:proofErr w:type="gramStart"/>
-      <w:r>
-        <w:t>listed</w:t>
-      </w:r>
-      <w:proofErr w:type="gramEnd"/>
-      <w:r>
-        <w:t>_in_id</w:t>
-      </w:r>
-      <w:proofErr w:type="spellEnd"/>
-      <w:r>
-        <w:t>’ – unique identifier to identify each listing.</w:t>
-      </w:r>
-    </w:p>
-    <w:p>
-      <w:pPr>
-        <w:pStyle w:val="ListParagraph"/>
-        <w:numPr>
-          <w:ilvl w:val="0"/>
-          <w:numId w:val="8"/>
-        </w:numPr>
-      </w:pPr>
-      <w:r>
-        <w:t>‘</w:t>
-      </w:r>
-      <w:proofErr w:type="spellStart"/>
-      <w:proofErr w:type="gramStart"/>
-      <w:r>
-        <w:t>imdb</w:t>
-      </w:r>
-      <w:proofErr w:type="gramEnd"/>
-      <w:r>
-        <w:t>_title_id</w:t>
-      </w:r>
-      <w:proofErr w:type="spellEnd"/>
-      <w:r>
-        <w:t>’ – referenced from ‘</w:t>
-      </w:r>
-      <w:proofErr w:type="spellStart"/>
-      <w:r>
-        <w:t>imdb_movies</w:t>
-      </w:r>
-      <w:proofErr w:type="spellEnd"/>
-      <w:r>
-        <w:t>’ table.</w:t>
-      </w:r>
-    </w:p>
-    <w:p>
-      <w:pPr>
-        <w:pStyle w:val="ListParagraph"/>
-        <w:numPr>
-          <w:ilvl w:val="0"/>
-          <w:numId w:val="8"/>
-        </w:numPr>
-      </w:pPr>
-      <w:r>
-        <w:t>‘</w:t>
-      </w:r>
-      <w:proofErr w:type="spellStart"/>
-      <w:proofErr w:type="gramStart"/>
-      <w:r>
-        <w:t>show</w:t>
-      </w:r>
-      <w:proofErr w:type="gramEnd"/>
-      <w:r>
-        <w:t>_id</w:t>
-      </w:r>
-      <w:proofErr w:type="spellEnd"/>
-      <w:r>
-        <w:t xml:space="preserve">’ – referenced from </w:t>
-      </w:r>
-      <w:r>
-        <w:t>‘Netflix’ table</w:t>
+        <w:t>the table which links the imdb_movies with ratings</w:t>
+      </w:r>
+      <w:r>
+        <w:t xml:space="preserve"> and movies</w:t>
+      </w:r>
+      <w:r>
+        <w:t xml:space="preserve"> from other sites like </w:t>
+      </w:r>
+      <w:r>
+        <w:t>‘tmbd’.</w:t>
+      </w:r>
+    </w:p>
+    <w:p>
+      <w:pPr>
+        <w:pStyle w:val="ListParagraph"/>
+        <w:numPr>
+          <w:ilvl w:val="0"/>
+          <w:numId w:val="11"/>
+        </w:numPr>
+      </w:pPr>
+      <w:r>
+        <w:t xml:space="preserve">‘movie_id’ – unique identifier </w:t>
+      </w:r>
+      <w:r>
+        <w:t>for a movie from other site.</w:t>
+      </w:r>
+    </w:p>
+    <w:p>
+      <w:pPr>
+        <w:pStyle w:val="ListParagraph"/>
+        <w:numPr>
+          <w:ilvl w:val="0"/>
+          <w:numId w:val="11"/>
+        </w:numPr>
+      </w:pPr>
+      <w:r>
+        <w:t xml:space="preserve">‘imdb_id’ – imdb </w:t>
+      </w:r>
+      <w:r>
+        <w:t>unique movie identifier.</w:t>
+      </w:r>
+    </w:p>
+    <w:p>
+      <w:pPr>
+        <w:pStyle w:val="ListParagraph"/>
+        <w:numPr>
+          <w:ilvl w:val="0"/>
+          <w:numId w:val="11"/>
+        </w:numPr>
+      </w:pPr>
+      <w:r>
+        <w:t xml:space="preserve">‘tmbd_id’ – tmbd </w:t>
+      </w:r>
+      <w:r>
+        <w:t>unique movie identifier.</w:t>
       </w:r>
     </w:p>
     <w:p/>
     <w:p>
-      <w:proofErr w:type="spellStart"/>
       <w:r>
         <w:rPr>
           <w:b/>
           <w:bCs/>
         </w:rPr>
-        <w:lastRenderedPageBreak/>
-        <w:t>Person_details</w:t>
-      </w:r>
-      <w:proofErr w:type="spellEnd"/>
+        <w:t>Movie_tag</w:t>
+      </w:r>
+      <w:r>
+        <w:rPr>
+          <w:b/>
+          <w:bCs/>
+        </w:rPr>
+        <w:t>_scores:</w:t>
+      </w:r>
+      <w:r>
+        <w:t xml:space="preserve"> This table contains the information </w:t>
+      </w:r>
+      <w:r>
+        <w:t>about tag scores of each unique tag given to a movie</w:t>
+      </w:r>
+      <w:r>
+        <w:t>.</w:t>
+      </w:r>
+    </w:p>
+    <w:p>
+      <w:pPr>
+        <w:pStyle w:val="ListParagraph"/>
+        <w:numPr>
+          <w:ilvl w:val="0"/>
+          <w:numId w:val="10"/>
+        </w:numPr>
+      </w:pPr>
+      <w:r>
+        <w:t>‘</w:t>
+      </w:r>
+      <w:r>
+        <w:t>movie_tag</w:t>
+      </w:r>
+      <w:r>
+        <w:t>_id’ - unique identifier used to identify each entry of the table.</w:t>
+      </w:r>
+    </w:p>
+    <w:p>
+      <w:pPr>
+        <w:pStyle w:val="ListParagraph"/>
+        <w:numPr>
+          <w:ilvl w:val="0"/>
+          <w:numId w:val="16"/>
+        </w:numPr>
+      </w:pPr>
+      <w:r>
+        <w:t>‘movie_id’ – movie identifier referenced from ‘link’ table.</w:t>
+      </w:r>
+    </w:p>
+    <w:p>
+      <w:pPr>
+        <w:pStyle w:val="ListParagraph"/>
+        <w:numPr>
+          <w:ilvl w:val="0"/>
+          <w:numId w:val="16"/>
+        </w:numPr>
+      </w:pPr>
+      <w:r>
+        <w:t xml:space="preserve">‘tag’ </w:t>
+      </w:r>
+      <w:r>
+        <w:t>–</w:t>
+      </w:r>
+      <w:r>
+        <w:t xml:space="preserve"> </w:t>
+      </w:r>
+      <w:r>
+        <w:t>tag given to the movie by the user.</w:t>
+      </w:r>
+    </w:p>
+    <w:p>
+      <w:pPr>
+        <w:pStyle w:val="ListParagraph"/>
+        <w:numPr>
+          <w:ilvl w:val="0"/>
+          <w:numId w:val="16"/>
+        </w:numPr>
+      </w:pPr>
+      <w:r>
+        <w:t xml:space="preserve">‘tag_score’ – score given to the tag assigned to the movie based on its relevance </w:t>
+      </w:r>
+      <w:r>
+        <w:t>with the movie.</w:t>
+      </w:r>
+    </w:p>
+    <w:p>
+      <w:pPr>
+        <w:rPr>
+          <w:b/>
+          <w:bCs/>
+        </w:rPr>
+      </w:pPr>
+    </w:p>
+    <w:p>
+      <w:r>
+        <w:rPr>
+          <w:b/>
+          <w:bCs/>
+        </w:rPr>
+        <w:t>T</w:t>
+      </w:r>
+      <w:r>
+        <w:rPr>
+          <w:b/>
+          <w:bCs/>
+        </w:rPr>
+        <w:t>ag</w:t>
+      </w:r>
       <w:r>
         <w:rPr>
           <w:b/>
@@ -1225,172 +1213,55 @@
         <w:t>:</w:t>
       </w:r>
       <w:r>
+        <w:t xml:space="preserve"> </w:t>
+      </w:r>
+      <w:r>
+        <w:t>This table contains information about tag and their id’s.</w:t>
+      </w:r>
+    </w:p>
+    <w:p>
+      <w:pPr>
+        <w:pStyle w:val="ListParagraph"/>
+        <w:numPr>
+          <w:ilvl w:val="0"/>
+          <w:numId w:val="13"/>
+        </w:numPr>
+      </w:pPr>
+      <w:r>
+        <w:t xml:space="preserve">‘tag_id’ – unique identifier </w:t>
+      </w:r>
+      <w:r>
+        <w:t>of the tag.</w:t>
+      </w:r>
+    </w:p>
+    <w:p>
+      <w:pPr>
+        <w:pStyle w:val="ListParagraph"/>
+        <w:numPr>
+          <w:ilvl w:val="0"/>
+          <w:numId w:val="13"/>
+        </w:numPr>
+      </w:pPr>
+      <w:r>
+        <w:t>‘tag’ – name of the tag.</w:t>
+      </w:r>
+    </w:p>
+    <w:p/>
+    <w:p>
+      <w:r>
         <w:rPr>
           <w:b/>
           <w:bCs/>
         </w:rPr>
-        <w:t xml:space="preserve"> </w:t>
-      </w:r>
-      <w:r>
-        <w:t>Some information about</w:t>
-      </w:r>
-      <w:r>
-        <w:t xml:space="preserve"> few</w:t>
-      </w:r>
-      <w:r>
-        <w:t xml:space="preserve"> individuals working in film field</w:t>
-      </w:r>
-      <w:r>
-        <w:t>. Includes their ID which is unique ‘</w:t>
-      </w:r>
-      <w:proofErr w:type="spellStart"/>
-      <w:r>
-        <w:t>Imdb</w:t>
-      </w:r>
-      <w:proofErr w:type="spellEnd"/>
-      <w:r>
-        <w:t>’ person identifier which can be further used to link this dataset possibly with other datasets.</w:t>
-      </w:r>
-    </w:p>
-    <w:p>
-      <w:pPr>
-        <w:pStyle w:val="ListParagraph"/>
-        <w:numPr>
-          <w:ilvl w:val="0"/>
-          <w:numId w:val="9"/>
-        </w:numPr>
-      </w:pPr>
-      <w:r>
-        <w:t>‘</w:t>
-      </w:r>
-      <w:proofErr w:type="spellStart"/>
-      <w:proofErr w:type="gramStart"/>
-      <w:r>
-        <w:t>person</w:t>
-      </w:r>
-      <w:proofErr w:type="gramEnd"/>
-      <w:r>
-        <w:t>_id</w:t>
-      </w:r>
-      <w:proofErr w:type="spellEnd"/>
-      <w:r>
-        <w:t xml:space="preserve">’ – Unique person identifier </w:t>
-      </w:r>
-      <w:r>
-        <w:t>given by IMDB.</w:t>
-      </w:r>
-    </w:p>
-    <w:p>
-      <w:pPr>
-        <w:pStyle w:val="ListParagraph"/>
-        <w:numPr>
-          <w:ilvl w:val="0"/>
-          <w:numId w:val="9"/>
-        </w:numPr>
-      </w:pPr>
-      <w:r>
-        <w:t>‘</w:t>
-      </w:r>
-      <w:proofErr w:type="spellStart"/>
-      <w:proofErr w:type="gramStart"/>
-      <w:r>
-        <w:t>primary</w:t>
-      </w:r>
-      <w:proofErr w:type="gramEnd"/>
-      <w:r>
-        <w:t>_name</w:t>
-      </w:r>
-      <w:proofErr w:type="spellEnd"/>
-      <w:r>
-        <w:t>' – name of the individual.</w:t>
-      </w:r>
-    </w:p>
-    <w:p>
-      <w:pPr>
-        <w:pStyle w:val="ListParagraph"/>
-        <w:numPr>
-          <w:ilvl w:val="0"/>
-          <w:numId w:val="9"/>
-        </w:numPr>
-      </w:pPr>
-      <w:r>
-        <w:t>‘</w:t>
-      </w:r>
-      <w:proofErr w:type="spellStart"/>
-      <w:proofErr w:type="gramStart"/>
-      <w:r>
-        <w:t>birth</w:t>
-      </w:r>
-      <w:proofErr w:type="gramEnd"/>
-      <w:r>
-        <w:t>_year</w:t>
-      </w:r>
-      <w:proofErr w:type="spellEnd"/>
-      <w:r>
-        <w:t>’ – birth year of the individual.</w:t>
-      </w:r>
-    </w:p>
-    <w:p>
-      <w:pPr>
-        <w:pStyle w:val="ListParagraph"/>
-        <w:numPr>
-          <w:ilvl w:val="0"/>
-          <w:numId w:val="9"/>
-        </w:numPr>
-      </w:pPr>
-      <w:r>
-        <w:t>‘</w:t>
-      </w:r>
-      <w:proofErr w:type="spellStart"/>
-      <w:proofErr w:type="gramStart"/>
-      <w:r>
-        <w:t>death</w:t>
-      </w:r>
-      <w:proofErr w:type="gramEnd"/>
-      <w:r>
-        <w:t>_year</w:t>
-      </w:r>
-      <w:proofErr w:type="spellEnd"/>
-      <w:r>
-        <w:t>’ – death year of the individual.</w:t>
-      </w:r>
-    </w:p>
-    <w:p>
-      <w:pPr>
-        <w:pStyle w:val="ListParagraph"/>
-        <w:numPr>
-          <w:ilvl w:val="0"/>
-          <w:numId w:val="9"/>
-        </w:numPr>
-      </w:pPr>
-      <w:r>
-        <w:t>‘</w:t>
-      </w:r>
-      <w:proofErr w:type="spellStart"/>
-      <w:proofErr w:type="gramStart"/>
-      <w:r>
-        <w:t>primary</w:t>
-      </w:r>
-      <w:proofErr w:type="gramEnd"/>
-      <w:r>
-        <w:t>_profession</w:t>
-      </w:r>
-      <w:proofErr w:type="spellEnd"/>
-      <w:r>
-        <w:t>’ – comma separated values of the profession of the individual.</w:t>
-      </w:r>
-    </w:p>
-    <w:p/>
-    <w:p>
-      <w:proofErr w:type="spellStart"/>
+        <w:t>User_t</w:t>
+      </w:r>
       <w:r>
         <w:rPr>
           <w:b/>
           <w:bCs/>
         </w:rPr>
-        <w:t>Oscar_awards</w:t>
-      </w:r>
-      <w:proofErr w:type="spellEnd"/>
+        <w:t>ag</w:t>
+      </w:r>
       <w:r>
         <w:rPr>
           <w:b/>
@@ -1399,582 +1270,58 @@
         <w:t xml:space="preserve">: </w:t>
       </w:r>
       <w:r>
-        <w:rPr>
-          <w:b/>
-          <w:bCs/>
-        </w:rPr>
-        <w:t xml:space="preserve"> </w:t>
-      </w:r>
-      <w:r>
-        <w:t>This table contains information about Oscar awards given to the films for different categories</w:t>
-      </w:r>
-      <w:r>
-        <w:t>. We can link title and year from ‘</w:t>
-      </w:r>
-      <w:proofErr w:type="spellStart"/>
-      <w:r>
-        <w:t>imdb_movies</w:t>
-      </w:r>
-      <w:proofErr w:type="spellEnd"/>
-      <w:r>
-        <w:t xml:space="preserve">’ table with this table to get information of the awards of the film </w:t>
-      </w:r>
-      <w:r>
-        <w:t xml:space="preserve">individually and we can also join them using the names of ‘director or writer or actor’ to see if they got any award from Oscars. </w:t>
-      </w:r>
-    </w:p>
-    <w:p>
-      <w:pPr>
-        <w:pStyle w:val="ListParagraph"/>
-        <w:numPr>
-          <w:ilvl w:val="0"/>
-          <w:numId w:val="10"/>
+        <w:t xml:space="preserve">This table contains information about </w:t>
+      </w:r>
+      <w:r>
+        <w:t>the tags assigned to the movie by the users.</w:t>
+      </w:r>
+    </w:p>
+    <w:p>
+      <w:pPr>
+        <w:pStyle w:val="ListParagraph"/>
+        <w:numPr>
+          <w:ilvl w:val="0"/>
+          <w:numId w:val="14"/>
         </w:numPr>
       </w:pPr>
       <w:r>
         <w:t>‘</w:t>
       </w:r>
-      <w:proofErr w:type="spellStart"/>
-      <w:proofErr w:type="gramStart"/>
-      <w:r>
-        <w:t>oscar</w:t>
-      </w:r>
-      <w:proofErr w:type="gramEnd"/>
-      <w:r>
-        <w:t>_id</w:t>
-      </w:r>
-      <w:proofErr w:type="spellEnd"/>
-      <w:r>
-        <w:t>’ – unique identifier used to identify each entry of the table.</w:t>
-      </w:r>
-    </w:p>
-    <w:p>
-      <w:pPr>
-        <w:pStyle w:val="ListParagraph"/>
-        <w:numPr>
-          <w:ilvl w:val="0"/>
-          <w:numId w:val="10"/>
+      <w:r>
+        <w:t>user_tag_id</w:t>
+      </w:r>
+      <w:r>
+        <w:t xml:space="preserve">’ - </w:t>
+      </w:r>
+      <w:r>
+        <w:t>unique identifier used to identify each entry of the table.</w:t>
+      </w:r>
+    </w:p>
+    <w:p>
+      <w:pPr>
+        <w:pStyle w:val="ListParagraph"/>
+        <w:numPr>
+          <w:ilvl w:val="0"/>
+          <w:numId w:val="14"/>
+        </w:numPr>
+      </w:pPr>
+      <w:r>
+        <w:t>‘user_id’ – unique identifier used to identify the user.</w:t>
+      </w:r>
+    </w:p>
+    <w:p>
+      <w:pPr>
+        <w:pStyle w:val="ListParagraph"/>
+        <w:numPr>
+          <w:ilvl w:val="0"/>
+          <w:numId w:val="14"/>
         </w:numPr>
       </w:pPr>
       <w:r>
         <w:t>‘</w:t>
       </w:r>
-      <w:proofErr w:type="spellStart"/>
-      <w:proofErr w:type="gramStart"/>
-      <w:r>
-        <w:t>cer</w:t>
-      </w:r>
-      <w:r>
-        <w:t>e</w:t>
-      </w:r>
-      <w:r>
-        <w:t>mony</w:t>
-      </w:r>
-      <w:proofErr w:type="gramEnd"/>
-      <w:r>
-        <w:t>_number</w:t>
-      </w:r>
-      <w:proofErr w:type="spellEnd"/>
-      <w:r>
-        <w:t xml:space="preserve">’ – the </w:t>
-      </w:r>
-      <w:r>
-        <w:t>Oscar ceremony number</w:t>
-      </w:r>
-    </w:p>
-    <w:p>
-      <w:pPr>
-        <w:pStyle w:val="ListParagraph"/>
-        <w:numPr>
-          <w:ilvl w:val="0"/>
-          <w:numId w:val="10"/>
-        </w:numPr>
-      </w:pPr>
-      <w:r>
-        <w:t>‘category’ – the</w:t>
-      </w:r>
-      <w:r>
-        <w:t xml:space="preserve"> nomination </w:t>
-      </w:r>
-      <w:r>
-        <w:t xml:space="preserve">category </w:t>
-      </w:r>
-      <w:r>
-        <w:t>of the movie.</w:t>
-      </w:r>
-    </w:p>
-    <w:p>
-      <w:pPr>
-        <w:pStyle w:val="ListParagraph"/>
-        <w:numPr>
-          <w:ilvl w:val="0"/>
-          <w:numId w:val="10"/>
-        </w:numPr>
-      </w:pPr>
-      <w:r>
-        <w:t xml:space="preserve">‘gender’ </w:t>
-      </w:r>
-      <w:r>
-        <w:t>– gender of the individual nominated.</w:t>
-      </w:r>
-    </w:p>
-    <w:p>
-      <w:pPr>
-        <w:pStyle w:val="ListParagraph"/>
-        <w:numPr>
-          <w:ilvl w:val="0"/>
-          <w:numId w:val="10"/>
-        </w:numPr>
-      </w:pPr>
-      <w:r>
-        <w:t>‘name’ – name of the individual nominated</w:t>
-      </w:r>
-    </w:p>
-    <w:p>
-      <w:pPr>
-        <w:pStyle w:val="ListParagraph"/>
-        <w:numPr>
-          <w:ilvl w:val="0"/>
-          <w:numId w:val="10"/>
-        </w:numPr>
-      </w:pPr>
-      <w:r>
-        <w:t xml:space="preserve">‘winner’ – T (if </w:t>
-      </w:r>
-      <w:r>
-        <w:t xml:space="preserve">nomination </w:t>
-      </w:r>
-      <w:proofErr w:type="gramStart"/>
-      <w:r>
-        <w:t>won)</w:t>
-      </w:r>
-      <w:r>
-        <w:t xml:space="preserve">  or</w:t>
-      </w:r>
-      <w:proofErr w:type="gramEnd"/>
-      <w:r>
-        <w:t xml:space="preserve"> F </w:t>
-      </w:r>
-      <w:r>
-        <w:t>(if nomination lost)</w:t>
-      </w:r>
-    </w:p>
-    <w:p/>
-    <w:p>
-      <w:r>
-        <w:rPr>
-          <w:b/>
-          <w:bCs/>
-        </w:rPr>
-        <w:t>Link:</w:t>
-      </w:r>
-      <w:r>
-        <w:rPr>
-          <w:b/>
-          <w:bCs/>
-        </w:rPr>
-        <w:t xml:space="preserve"> </w:t>
-      </w:r>
-      <w:r>
-        <w:t xml:space="preserve">the table which links the </w:t>
-      </w:r>
-      <w:proofErr w:type="spellStart"/>
-      <w:r>
-        <w:t>imdb_movies</w:t>
-      </w:r>
-      <w:proofErr w:type="spellEnd"/>
-      <w:r>
-        <w:t xml:space="preserve"> with ratings</w:t>
-      </w:r>
-      <w:r>
-        <w:t xml:space="preserve"> and movies</w:t>
-      </w:r>
-      <w:r>
-        <w:t xml:space="preserve"> from other sites like </w:t>
-      </w:r>
-      <w:r>
-        <w:t>‘</w:t>
-      </w:r>
-      <w:proofErr w:type="spellStart"/>
-      <w:r>
-        <w:t>tmbd</w:t>
-      </w:r>
-      <w:proofErr w:type="spellEnd"/>
-      <w:r>
-        <w:t>’.</w:t>
-      </w:r>
-    </w:p>
-    <w:p>
-      <w:pPr>
-        <w:pStyle w:val="ListParagraph"/>
-        <w:numPr>
-          <w:ilvl w:val="0"/>
-          <w:numId w:val="11"/>
-        </w:numPr>
-      </w:pPr>
-      <w:r>
-        <w:t>‘</w:t>
-      </w:r>
-      <w:proofErr w:type="spellStart"/>
-      <w:proofErr w:type="gramStart"/>
-      <w:r>
-        <w:t>movie</w:t>
-      </w:r>
-      <w:proofErr w:type="gramEnd"/>
-      <w:r>
-        <w:t>_id</w:t>
-      </w:r>
-      <w:proofErr w:type="spellEnd"/>
-      <w:r>
-        <w:t xml:space="preserve">’ – unique identifier </w:t>
-      </w:r>
-      <w:r>
-        <w:t>for a movie from other site.</w:t>
-      </w:r>
-    </w:p>
-    <w:p>
-      <w:pPr>
-        <w:pStyle w:val="ListParagraph"/>
-        <w:numPr>
-          <w:ilvl w:val="0"/>
-          <w:numId w:val="11"/>
-        </w:numPr>
-      </w:pPr>
-      <w:r>
-        <w:t>‘</w:t>
-      </w:r>
-      <w:proofErr w:type="spellStart"/>
-      <w:proofErr w:type="gramStart"/>
-      <w:r>
-        <w:t>imdb</w:t>
-      </w:r>
-      <w:proofErr w:type="gramEnd"/>
-      <w:r>
-        <w:t>_id</w:t>
-      </w:r>
-      <w:proofErr w:type="spellEnd"/>
-      <w:r>
-        <w:t xml:space="preserve">’ – </w:t>
-      </w:r>
-      <w:proofErr w:type="spellStart"/>
-      <w:r>
-        <w:t>imdb</w:t>
-      </w:r>
-      <w:proofErr w:type="spellEnd"/>
-      <w:r>
-        <w:t xml:space="preserve"> </w:t>
-      </w:r>
-      <w:r>
-        <w:t>unique movie identifier.</w:t>
-      </w:r>
-    </w:p>
-    <w:p>
-      <w:pPr>
-        <w:pStyle w:val="ListParagraph"/>
-        <w:numPr>
-          <w:ilvl w:val="0"/>
-          <w:numId w:val="11"/>
-        </w:numPr>
-      </w:pPr>
-      <w:r>
-        <w:t>‘</w:t>
-      </w:r>
-      <w:proofErr w:type="spellStart"/>
-      <w:proofErr w:type="gramStart"/>
-      <w:r>
-        <w:t>tmbd</w:t>
-      </w:r>
-      <w:proofErr w:type="gramEnd"/>
-      <w:r>
-        <w:t>_id</w:t>
-      </w:r>
-      <w:proofErr w:type="spellEnd"/>
-      <w:r>
-        <w:t xml:space="preserve">’ – </w:t>
-      </w:r>
-      <w:proofErr w:type="spellStart"/>
-      <w:r>
-        <w:t>tmbd</w:t>
-      </w:r>
-      <w:proofErr w:type="spellEnd"/>
-      <w:r>
-        <w:t xml:space="preserve"> </w:t>
-      </w:r>
-      <w:r>
-        <w:t>unique movie identifier.</w:t>
-      </w:r>
-    </w:p>
-    <w:p/>
-    <w:p>
-      <w:proofErr w:type="spellStart"/>
-      <w:r>
-        <w:rPr>
-          <w:b/>
-          <w:bCs/>
-        </w:rPr>
-        <w:t>Genome_scores</w:t>
-      </w:r>
-      <w:proofErr w:type="spellEnd"/>
-      <w:r>
-        <w:rPr>
-          <w:b/>
-          <w:bCs/>
-        </w:rPr>
-        <w:t>:</w:t>
-      </w:r>
-      <w:r>
-        <w:t xml:space="preserve"> This table contains the information </w:t>
-      </w:r>
-      <w:r>
-        <w:t>about tag scores of each unique tag given to a movie</w:t>
-      </w:r>
-      <w:r>
-        <w:t>.</w:t>
-      </w:r>
-    </w:p>
-    <w:p>
-      <w:pPr>
-        <w:pStyle w:val="ListParagraph"/>
-        <w:numPr>
-          <w:ilvl w:val="0"/>
-          <w:numId w:val="10"/>
-        </w:numPr>
-      </w:pPr>
-      <w:r>
-        <w:t>‘</w:t>
-      </w:r>
-      <w:proofErr w:type="spellStart"/>
-      <w:proofErr w:type="gramStart"/>
-      <w:r>
-        <w:t>gs</w:t>
-      </w:r>
-      <w:proofErr w:type="gramEnd"/>
-      <w:r>
-        <w:t>_id</w:t>
-      </w:r>
-      <w:proofErr w:type="spellEnd"/>
-      <w:r>
-        <w:t>’ - unique identifier used to identify each entry of the table.</w:t>
-      </w:r>
-    </w:p>
-    <w:p>
-      <w:pPr>
-        <w:pStyle w:val="ListParagraph"/>
-        <w:numPr>
-          <w:ilvl w:val="0"/>
-          <w:numId w:val="16"/>
-        </w:numPr>
-      </w:pPr>
-      <w:r>
-        <w:t>‘</w:t>
-      </w:r>
-      <w:proofErr w:type="spellStart"/>
-      <w:proofErr w:type="gramStart"/>
-      <w:r>
-        <w:t>movie</w:t>
-      </w:r>
-      <w:proofErr w:type="gramEnd"/>
-      <w:r>
-        <w:t>_id</w:t>
-      </w:r>
-      <w:proofErr w:type="spellEnd"/>
-      <w:r>
-        <w:t>’ – movie identifier referenced from ‘link’ table.</w:t>
-      </w:r>
-    </w:p>
-    <w:p>
-      <w:pPr>
-        <w:pStyle w:val="ListParagraph"/>
-        <w:numPr>
-          <w:ilvl w:val="0"/>
-          <w:numId w:val="16"/>
-        </w:numPr>
-      </w:pPr>
-      <w:r>
-        <w:t xml:space="preserve">‘tag’ </w:t>
-      </w:r>
-      <w:r>
-        <w:t>–</w:t>
-      </w:r>
-      <w:r>
-        <w:t xml:space="preserve"> </w:t>
-      </w:r>
-      <w:r>
-        <w:t>tag given to the movie by the user.</w:t>
-      </w:r>
-    </w:p>
-    <w:p>
-      <w:pPr>
-        <w:pStyle w:val="ListParagraph"/>
-        <w:numPr>
-          <w:ilvl w:val="0"/>
-          <w:numId w:val="16"/>
-        </w:numPr>
-      </w:pPr>
-      <w:r>
-        <w:t>‘</w:t>
-      </w:r>
-      <w:proofErr w:type="spellStart"/>
-      <w:r>
-        <w:t>tag_score</w:t>
-      </w:r>
-      <w:proofErr w:type="spellEnd"/>
-      <w:r>
-        <w:t xml:space="preserve">’ – score given to the tag assigned to the movie based on its relevance </w:t>
-      </w:r>
-      <w:r>
-        <w:t>with the movie.</w:t>
-      </w:r>
-    </w:p>
-    <w:p>
-      <w:proofErr w:type="spellStart"/>
-      <w:r>
-        <w:rPr>
-          <w:b/>
-          <w:bCs/>
-        </w:rPr>
-        <w:t>Genome_tags</w:t>
-      </w:r>
-      <w:proofErr w:type="spellEnd"/>
-      <w:r>
-        <w:rPr>
-          <w:b/>
-          <w:bCs/>
-        </w:rPr>
-        <w:t>:</w:t>
-      </w:r>
-      <w:r>
-        <w:t xml:space="preserve"> </w:t>
-      </w:r>
-      <w:r>
-        <w:t>This table contains information about tag and their id’s.</w:t>
-      </w:r>
-    </w:p>
-    <w:p>
-      <w:pPr>
-        <w:pStyle w:val="ListParagraph"/>
-        <w:numPr>
-          <w:ilvl w:val="0"/>
-          <w:numId w:val="13"/>
-        </w:numPr>
-      </w:pPr>
-      <w:r>
-        <w:t>‘</w:t>
-      </w:r>
-      <w:proofErr w:type="spellStart"/>
-      <w:proofErr w:type="gramStart"/>
-      <w:r>
-        <w:t>tag</w:t>
-      </w:r>
-      <w:proofErr w:type="gramEnd"/>
-      <w:r>
-        <w:t>_id</w:t>
-      </w:r>
-      <w:proofErr w:type="spellEnd"/>
-      <w:r>
-        <w:t xml:space="preserve">’ – unique identifier </w:t>
-      </w:r>
-      <w:r>
-        <w:t>of the tag.</w:t>
-      </w:r>
-    </w:p>
-    <w:p>
-      <w:pPr>
-        <w:pStyle w:val="ListParagraph"/>
-        <w:numPr>
-          <w:ilvl w:val="0"/>
-          <w:numId w:val="13"/>
-        </w:numPr>
-      </w:pPr>
-      <w:r>
-        <w:t>‘tag’ – name of the tag.</w:t>
-      </w:r>
-    </w:p>
-    <w:p/>
-    <w:p>
-      <w:r>
-        <w:rPr>
-          <w:b/>
-          <w:bCs/>
-        </w:rPr>
-        <w:t>Tag</w:t>
-      </w:r>
-      <w:r>
-        <w:rPr>
-          <w:b/>
-          <w:bCs/>
-        </w:rPr>
-        <w:t xml:space="preserve">: </w:t>
-      </w:r>
-      <w:r>
-        <w:t xml:space="preserve">This table contains information about </w:t>
-      </w:r>
-      <w:r>
-        <w:t>the tags assigned to the movie by the users.</w:t>
-      </w:r>
-    </w:p>
-    <w:p>
-      <w:pPr>
-        <w:pStyle w:val="ListParagraph"/>
-        <w:numPr>
-          <w:ilvl w:val="0"/>
-          <w:numId w:val="14"/>
-        </w:numPr>
-      </w:pPr>
-      <w:r>
-        <w:lastRenderedPageBreak/>
-        <w:t>‘</w:t>
-      </w:r>
-      <w:proofErr w:type="spellStart"/>
-      <w:r>
-        <w:t>t_id</w:t>
-      </w:r>
-      <w:proofErr w:type="spellEnd"/>
-      <w:r>
-        <w:t xml:space="preserve">’ - </w:t>
-      </w:r>
-      <w:r>
-        <w:t>unique identifier used to identify each entry of the table.</w:t>
-      </w:r>
-    </w:p>
-    <w:p>
-      <w:pPr>
-        <w:pStyle w:val="ListParagraph"/>
-        <w:numPr>
-          <w:ilvl w:val="0"/>
-          <w:numId w:val="14"/>
-        </w:numPr>
-      </w:pPr>
-      <w:r>
-        <w:t>‘</w:t>
-      </w:r>
-      <w:proofErr w:type="spellStart"/>
-      <w:r>
-        <w:t>user_id</w:t>
-      </w:r>
-      <w:proofErr w:type="spellEnd"/>
-      <w:r>
-        <w:t>’ – unique identifier used to identify the user.</w:t>
-      </w:r>
-    </w:p>
-    <w:p>
-      <w:pPr>
-        <w:pStyle w:val="ListParagraph"/>
-        <w:numPr>
-          <w:ilvl w:val="0"/>
-          <w:numId w:val="14"/>
-        </w:numPr>
-      </w:pPr>
-      <w:r>
-        <w:t>‘</w:t>
-      </w:r>
-      <w:proofErr w:type="spellStart"/>
-      <w:r>
-        <w:t>movie_id</w:t>
-      </w:r>
-      <w:proofErr w:type="spellEnd"/>
-      <w:r>
-        <w:t>’ - movie identifier referenced from ‘link’ table.</w:t>
+      <w:r>
+        <w:t>movie_id’ - movie identifier referenced from ‘link’ table.</w:t>
       </w:r>
     </w:p>
     <w:p>
@@ -2228,6 +1575,119 @@
     </w:lvl>
   </w:abstractNum>
   <w:abstractNum w:abstractNumId="2" w15:restartNumberingAfterBreak="0">
+    <w:nsid w:val="1DE63C47"/>
+    <w:multiLevelType w:val="hybridMultilevel"/>
+    <w:tmpl w:val="4E7096DE"/>
+    <w:lvl w:ilvl="0" w:tplc="04090001">
+      <w:start w:val="1"/>
+      <w:numFmt w:val="bullet"/>
+      <w:lvlText w:val=""/>
+      <w:lvlJc w:val="left"/>
+      <w:pPr>
+        <w:ind w:left="720" w:hanging="360"/>
+      </w:pPr>
+      <w:rPr>
+        <w:rFonts w:ascii="Symbol" w:hAnsi="Symbol" w:hint="default"/>
+      </w:rPr>
+    </w:lvl>
+    <w:lvl w:ilvl="1" w:tplc="04090003" w:tentative="1">
+      <w:start w:val="1"/>
+      <w:numFmt w:val="bullet"/>
+      <w:lvlText w:val="o"/>
+      <w:lvlJc w:val="left"/>
+      <w:pPr>
+        <w:ind w:left="1440" w:hanging="360"/>
+      </w:pPr>
+      <w:rPr>
+        <w:rFonts w:ascii="Courier New" w:hAnsi="Courier New" w:cs="Courier New" w:hint="default"/>
+      </w:rPr>
+    </w:lvl>
+    <w:lvl w:ilvl="2" w:tplc="04090005" w:tentative="1">
+      <w:start w:val="1"/>
+      <w:numFmt w:val="bullet"/>
+      <w:lvlText w:val=""/>
+      <w:lvlJc w:val="left"/>
+      <w:pPr>
+        <w:ind w:left="2160" w:hanging="360"/>
+      </w:pPr>
+      <w:rPr>
+        <w:rFonts w:ascii="Wingdings" w:hAnsi="Wingdings" w:hint="default"/>
+      </w:rPr>
+    </w:lvl>
+    <w:lvl w:ilvl="3" w:tplc="04090001" w:tentative="1">
+      <w:start w:val="1"/>
+      <w:numFmt w:val="bullet"/>
+      <w:lvlText w:val=""/>
+      <w:lvlJc w:val="left"/>
+      <w:pPr>
+        <w:ind w:left="2880" w:hanging="360"/>
+      </w:pPr>
+      <w:rPr>
+        <w:rFonts w:ascii="Symbol" w:hAnsi="Symbol" w:hint="default"/>
+      </w:rPr>
+    </w:lvl>
+    <w:lvl w:ilvl="4" w:tplc="04090003" w:tentative="1">
+      <w:start w:val="1"/>
+      <w:numFmt w:val="bullet"/>
+      <w:lvlText w:val="o"/>
+      <w:lvlJc w:val="left"/>
+      <w:pPr>
+        <w:ind w:left="3600" w:hanging="360"/>
+      </w:pPr>
+      <w:rPr>
+        <w:rFonts w:ascii="Courier New" w:hAnsi="Courier New" w:cs="Courier New" w:hint="default"/>
+      </w:rPr>
+    </w:lvl>
+    <w:lvl w:ilvl="5" w:tplc="04090005" w:tentative="1">
+      <w:start w:val="1"/>
+      <w:numFmt w:val="bullet"/>
+      <w:lvlText w:val=""/>
+      <w:lvlJc w:val="left"/>
+      <w:pPr>
+        <w:ind w:left="4320" w:hanging="360"/>
+      </w:pPr>
+      <w:rPr>
+        <w:rFonts w:ascii="Wingdings" w:hAnsi="Wingdings" w:hint="default"/>
+      </w:rPr>
+    </w:lvl>
+    <w:lvl w:ilvl="6" w:tplc="04090001" w:tentative="1">
+      <w:start w:val="1"/>
+      <w:numFmt w:val="bullet"/>
+      <w:lvlText w:val=""/>
+      <w:lvlJc w:val="left"/>
+      <w:pPr>
+        <w:ind w:left="5040" w:hanging="360"/>
+      </w:pPr>
+      <w:rPr>
+        <w:rFonts w:ascii="Symbol" w:hAnsi="Symbol" w:hint="default"/>
+      </w:rPr>
+    </w:lvl>
+    <w:lvl w:ilvl="7" w:tplc="04090003" w:tentative="1">
+      <w:start w:val="1"/>
+      <w:numFmt w:val="bullet"/>
+      <w:lvlText w:val="o"/>
+      <w:lvlJc w:val="left"/>
+      <w:pPr>
+        <w:ind w:left="5760" w:hanging="360"/>
+      </w:pPr>
+      <w:rPr>
+        <w:rFonts w:ascii="Courier New" w:hAnsi="Courier New" w:cs="Courier New" w:hint="default"/>
+      </w:rPr>
+    </w:lvl>
+    <w:lvl w:ilvl="8" w:tplc="04090005" w:tentative="1">
+      <w:start w:val="1"/>
+      <w:numFmt w:val="bullet"/>
+      <w:lvlText w:val=""/>
+      <w:lvlJc w:val="left"/>
+      <w:pPr>
+        <w:ind w:left="6480" w:hanging="360"/>
+      </w:pPr>
+      <w:rPr>
+        <w:rFonts w:ascii="Wingdings" w:hAnsi="Wingdings" w:hint="default"/>
+      </w:rPr>
+    </w:lvl>
+  </w:abstractNum>
+  <w:abstractNum w:abstractNumId="3" w15:restartNumberingAfterBreak="0">
     <w:nsid w:val="28FD29B7"/>
     <w:multiLevelType w:val="hybridMultilevel"/>
     <w:tmpl w:val="F50C5488"/>
@@ -2340,7 +1800,7 @@
       </w:rPr>
     </w:lvl>
   </w:abstractNum>
-  <w:abstractNum w:abstractNumId="3" w15:restartNumberingAfterBreak="0">
+  <w:abstractNum w:abstractNumId="4" w15:restartNumberingAfterBreak="0">
     <w:nsid w:val="2B1E502B"/>
     <w:multiLevelType w:val="hybridMultilevel"/>
     <w:tmpl w:val="B4165BE4"/>
@@ -2453,7 +1913,7 @@
       </w:rPr>
     </w:lvl>
   </w:abstractNum>
-  <w:abstractNum w:abstractNumId="4" w15:restartNumberingAfterBreak="0">
+  <w:abstractNum w:abstractNumId="5" w15:restartNumberingAfterBreak="0">
     <w:nsid w:val="33712D41"/>
     <w:multiLevelType w:val="hybridMultilevel"/>
     <w:tmpl w:val="A5E247BE"/>
@@ -2566,7 +2026,7 @@
       </w:rPr>
     </w:lvl>
   </w:abstractNum>
-  <w:abstractNum w:abstractNumId="5" w15:restartNumberingAfterBreak="0">
+  <w:abstractNum w:abstractNumId="6" w15:restartNumberingAfterBreak="0">
     <w:nsid w:val="38804726"/>
     <w:multiLevelType w:val="hybridMultilevel"/>
     <w:tmpl w:val="5EBCDCC8"/>
@@ -2679,7 +2139,7 @@
       </w:rPr>
     </w:lvl>
   </w:abstractNum>
-  <w:abstractNum w:abstractNumId="6" w15:restartNumberingAfterBreak="0">
+  <w:abstractNum w:abstractNumId="7" w15:restartNumberingAfterBreak="0">
     <w:nsid w:val="3A4D6240"/>
     <w:multiLevelType w:val="hybridMultilevel"/>
     <w:tmpl w:val="EE06EE7E"/>
@@ -2792,7 +2252,7 @@
       </w:rPr>
     </w:lvl>
   </w:abstractNum>
-  <w:abstractNum w:abstractNumId="7" w15:restartNumberingAfterBreak="0">
+  <w:abstractNum w:abstractNumId="8" w15:restartNumberingAfterBreak="0">
     <w:nsid w:val="43072BC2"/>
     <w:multiLevelType w:val="hybridMultilevel"/>
     <w:tmpl w:val="D8745B54"/>
@@ -2905,7 +2365,7 @@
       </w:rPr>
     </w:lvl>
   </w:abstractNum>
-  <w:abstractNum w:abstractNumId="8" w15:restartNumberingAfterBreak="0">
+  <w:abstractNum w:abstractNumId="9" w15:restartNumberingAfterBreak="0">
     <w:nsid w:val="46FD209B"/>
     <w:multiLevelType w:val="hybridMultilevel"/>
     <w:tmpl w:val="0C86E7C2"/>
@@ -3018,7 +2478,7 @@
       </w:rPr>
     </w:lvl>
   </w:abstractNum>
-  <w:abstractNum w:abstractNumId="9" w15:restartNumberingAfterBreak="0">
+  <w:abstractNum w:abstractNumId="10" w15:restartNumberingAfterBreak="0">
     <w:nsid w:val="49A27D7A"/>
     <w:multiLevelType w:val="hybridMultilevel"/>
     <w:tmpl w:val="E876868A"/>
@@ -3131,7 +2591,7 @@
       </w:rPr>
     </w:lvl>
   </w:abstractNum>
-  <w:abstractNum w:abstractNumId="10" w15:restartNumberingAfterBreak="0">
+  <w:abstractNum w:abstractNumId="11" w15:restartNumberingAfterBreak="0">
     <w:nsid w:val="521A7B3B"/>
     <w:multiLevelType w:val="hybridMultilevel"/>
     <w:tmpl w:val="CA9E9592"/>
@@ -3244,7 +2704,7 @@
       </w:rPr>
     </w:lvl>
   </w:abstractNum>
-  <w:abstractNum w:abstractNumId="11" w15:restartNumberingAfterBreak="0">
+  <w:abstractNum w:abstractNumId="12" w15:restartNumberingAfterBreak="0">
     <w:nsid w:val="530C4022"/>
     <w:multiLevelType w:val="hybridMultilevel"/>
     <w:tmpl w:val="314A2C9E"/>
@@ -3357,7 +2817,7 @@
       </w:rPr>
     </w:lvl>
   </w:abstractNum>
-  <w:abstractNum w:abstractNumId="12" w15:restartNumberingAfterBreak="0">
+  <w:abstractNum w:abstractNumId="13" w15:restartNumberingAfterBreak="0">
     <w:nsid w:val="54482102"/>
     <w:multiLevelType w:val="hybridMultilevel"/>
     <w:tmpl w:val="288A8376"/>
@@ -3470,7 +2930,7 @@
       </w:rPr>
     </w:lvl>
   </w:abstractNum>
-  <w:abstractNum w:abstractNumId="13" w15:restartNumberingAfterBreak="0">
+  <w:abstractNum w:abstractNumId="14" w15:restartNumberingAfterBreak="0">
     <w:nsid w:val="56FF4A04"/>
     <w:multiLevelType w:val="hybridMultilevel"/>
     <w:tmpl w:val="8612E6FA"/>
@@ -3583,7 +3043,7 @@
       </w:rPr>
     </w:lvl>
   </w:abstractNum>
-  <w:abstractNum w:abstractNumId="14" w15:restartNumberingAfterBreak="0">
+  <w:abstractNum w:abstractNumId="15" w15:restartNumberingAfterBreak="0">
     <w:nsid w:val="630D3C33"/>
     <w:multiLevelType w:val="hybridMultilevel"/>
     <w:tmpl w:val="7038A766"/>
@@ -3696,7 +3156,7 @@
       </w:rPr>
     </w:lvl>
   </w:abstractNum>
-  <w:abstractNum w:abstractNumId="15" w15:restartNumberingAfterBreak="0">
+  <w:abstractNum w:abstractNumId="16" w15:restartNumberingAfterBreak="0">
     <w:nsid w:val="70D14CA1"/>
     <w:multiLevelType w:val="hybridMultilevel"/>
     <w:tmpl w:val="0840EA4C"/>
@@ -3809,7 +3269,7 @@
       </w:rPr>
     </w:lvl>
   </w:abstractNum>
-  <w:abstractNum w:abstractNumId="16" w15:restartNumberingAfterBreak="0">
+  <w:abstractNum w:abstractNumId="17" w15:restartNumberingAfterBreak="0">
     <w:nsid w:val="7E350B13"/>
     <w:multiLevelType w:val="hybridMultilevel"/>
     <w:tmpl w:val="2266F4F4"/>
@@ -3926,52 +3386,55 @@
     <w:abstractNumId w:val="1"/>
   </w:num>
   <w:num w:numId="2" w16cid:durableId="227425465">
+    <w:abstractNumId w:val="9"/>
+  </w:num>
+  <w:num w:numId="3" w16cid:durableId="856039163">
+    <w:abstractNumId w:val="10"/>
+  </w:num>
+  <w:num w:numId="4" w16cid:durableId="1182891092">
+    <w:abstractNumId w:val="17"/>
+  </w:num>
+  <w:num w:numId="5" w16cid:durableId="1755281720">
+    <w:abstractNumId w:val="4"/>
+  </w:num>
+  <w:num w:numId="6" w16cid:durableId="965938766">
+    <w:abstractNumId w:val="16"/>
+  </w:num>
+  <w:num w:numId="7" w16cid:durableId="742801027">
+    <w:abstractNumId w:val="15"/>
+  </w:num>
+  <w:num w:numId="8" w16cid:durableId="982655092">
+    <w:abstractNumId w:val="6"/>
+  </w:num>
+  <w:num w:numId="9" w16cid:durableId="1256742395">
+    <w:abstractNumId w:val="3"/>
+  </w:num>
+  <w:num w:numId="10" w16cid:durableId="422070347">
+    <w:abstractNumId w:val="7"/>
+  </w:num>
+  <w:num w:numId="11" w16cid:durableId="1749038818">
     <w:abstractNumId w:val="8"/>
   </w:num>
-  <w:num w:numId="3" w16cid:durableId="856039163">
-    <w:abstractNumId w:val="9"/>
-  </w:num>
-  <w:num w:numId="4" w16cid:durableId="1182891092">
-    <w:abstractNumId w:val="16"/>
-  </w:num>
-  <w:num w:numId="5" w16cid:durableId="1755281720">
-    <w:abstractNumId w:val="3"/>
-  </w:num>
-  <w:num w:numId="6" w16cid:durableId="965938766">
-    <w:abstractNumId w:val="15"/>
-  </w:num>
-  <w:num w:numId="7" w16cid:durableId="742801027">
-    <w:abstractNumId w:val="14"/>
-  </w:num>
-  <w:num w:numId="8" w16cid:durableId="982655092">
-    <w:abstractNumId w:val="5"/>
-  </w:num>
-  <w:num w:numId="9" w16cid:durableId="1256742395">
-    <w:abstractNumId w:val="2"/>
-  </w:num>
-  <w:num w:numId="10" w16cid:durableId="422070347">
-    <w:abstractNumId w:val="6"/>
-  </w:num>
-  <w:num w:numId="11" w16cid:durableId="1749038818">
-    <w:abstractNumId w:val="7"/>
-  </w:num>
   <w:num w:numId="12" w16cid:durableId="1356464429">
-    <w:abstractNumId w:val="12"/>
+    <w:abstractNumId w:val="13"/>
   </w:num>
   <w:num w:numId="13" w16cid:durableId="1676034905">
     <w:abstractNumId w:val="0"/>
   </w:num>
   <w:num w:numId="14" w16cid:durableId="1062867040">
+    <w:abstractNumId w:val="12"/>
+  </w:num>
+  <w:num w:numId="15" w16cid:durableId="1272932287">
+    <w:abstractNumId w:val="14"/>
+  </w:num>
+  <w:num w:numId="16" w16cid:durableId="649988134">
     <w:abstractNumId w:val="11"/>
   </w:num>
-  <w:num w:numId="15" w16cid:durableId="1272932287">
-    <w:abstractNumId w:val="13"/>
+  <w:num w:numId="17" w16cid:durableId="1565605322">
+    <w:abstractNumId w:val="5"/>
   </w:num>
-  <w:num w:numId="16" w16cid:durableId="649988134">
-    <w:abstractNumId w:val="10"/>
-  </w:num>
-  <w:num w:numId="17" w16cid:durableId="1565605322">
-    <w:abstractNumId w:val="4"/>
+  <w:num w:numId="18" w16cid:durableId="592516761">
+    <w:abstractNumId w:val="2"/>
   </w:num>
 </w:numbering>
 </file>
@@ -4436,6 +3899,18 @@
       <w:shd w:val="clear" w:color="auto" w:fill="E1DFDD"/>
     </w:rPr>
   </w:style>
+  <w:style w:type="character" w:styleId="FollowedHyperlink">
+    <w:name w:val="FollowedHyperlink"/>
+    <w:basedOn w:val="DefaultParagraphFont"/>
+    <w:uiPriority w:val="99"/>
+    <w:semiHidden/>
+    <w:unhideWhenUsed/>
+    <w:rsid w:val="00C61E9B"/>
+    <w:rPr>
+      <w:color w:val="954F72" w:themeColor="followedHyperlink"/>
+      <w:u w:val="single"/>
+    </w:rPr>
+  </w:style>
 </w:styles>
 </file>
 

</xml_diff>